<commit_message>
Added code to make a table for manuscript.
</commit_message>
<xml_diff>
--- a/manuscripts/jokerStudyJama_20191213.docx
+++ b/manuscripts/jokerStudyJama_20191213.docx
@@ -5,58 +5,55 @@
     <w:p>
       <w:pPr>
         <w:ind w:firstLine="720"/>
+        <w:jc w:val="center"/>
+        <w:rPr>
+          <w:b/>
+        </w:rPr>
       </w:pPr>
-      <w:r>
-        <w:t xml:space="preserve">We had </w:t>
-      </w:r>
-      <w:r>
-        <w:t xml:space="preserve">a community sample of </w:t>
-      </w:r>
-      <w:r>
-        <w:t>163 participants attend the viewing</w:t>
-      </w:r>
-      <w:r>
-        <w:t xml:space="preserve"> and complete both pre- and post- movie surveys, none of whom reported seeing either movie previously. Participants were then randomly assigned to a theatre with 80 (49 female) viewing Joker and 84 (53 female) viewing Terminator</w:t>
-      </w:r>
-      <w:r>
-        <w:t>. In both groups, the average age was 30 years old and there was a representative mix of ethnicities. In the pre-movie survey, participants reported demograph</w:t>
-      </w:r>
-      <w:bookmarkStart w:id="0" w:name="_GoBack"/>
-      <w:bookmarkEnd w:id="0"/>
-      <w:r>
-        <w:t xml:space="preserve">ics and a baseline level of prejudice. Directly after viewing the movie, participants completed the post-movie survey, reporting levels of </w:t>
-      </w:r>
-      <w:commentRangeStart w:id="1"/>
-      <w:r>
-        <w:t>prejudice, empathy, and authoritarianism</w:t>
-      </w:r>
-      <w:commentRangeEnd w:id="1"/>
+      <w:commentRangeStart w:id="0"/>
+      <w:r>
+        <w:rPr>
+          <w:b/>
+        </w:rPr>
+        <w:t>Influence of violent depictions of mental illness on prejudice; ‘Why so serious?’</w:t>
+      </w:r>
+      <w:commentRangeEnd w:id="0"/>
       <w:r>
         <w:rPr>
           <w:rStyle w:val="CommentReference"/>
         </w:rPr>
-        <w:commentReference w:id="1"/>
-      </w:r>
-      <w:r>
-        <w:t xml:space="preserve"> using Likert scales. We conducted </w:t>
-      </w:r>
-      <w:r>
-        <w:t>c</w:t>
-      </w:r>
-      <w:r>
-        <w:t xml:space="preserve">onfirmatory </w:t>
-      </w:r>
-      <w:r>
-        <w:t>f</w:t>
-      </w:r>
-      <w:r>
-        <w:t xml:space="preserve">actor </w:t>
-      </w:r>
-      <w:r>
-        <w:t>a</w:t>
-      </w:r>
-      <w:r>
-        <w:t>nalysis to produce latent variables of each scale for our analyses.</w:t>
+        <w:commentReference w:id="0"/>
+      </w:r>
+    </w:p>
+    <w:p>
+      <w:pPr>
+        <w:rPr>
+          <w:b/>
+        </w:rPr>
+      </w:pPr>
+      <w:r>
+        <w:rPr>
+          <w:b/>
+        </w:rPr>
+        <w:t>Introduction</w:t>
+      </w:r>
+    </w:p>
+    <w:p>
+      <w:r>
+        <w:t>…</w:t>
+      </w:r>
+    </w:p>
+    <w:p>
+      <w:pPr>
+        <w:rPr>
+          <w:b/>
+        </w:rPr>
+      </w:pPr>
+      <w:r>
+        <w:rPr>
+          <w:b/>
+        </w:rPr>
+        <w:t>Method</w:t>
       </w:r>
     </w:p>
     <w:p>
@@ -64,27 +61,175 @@
         <w:ind w:firstLine="720"/>
       </w:pPr>
       <w:r>
-        <w:t xml:space="preserve">Change in prejudice was assessed using a lagged Bayesian regression, with weakly informative priors. Specifically, our outcome was prejudice after the movie, while using prejudice before the movie as a covariate, along with age, gender, </w:t>
-      </w:r>
-      <w:r>
-        <w:t>mental illness history, movie, empathy, and authoritarianism. We also included an empathy-movie and authoritarianism-movie interaction. Our analysis indicated that Joker significantly increased prejudice relative to Terminator, as did higher levels of authoritarianism increase prejudice (All posterior probabilities above 95%</w:t>
-      </w:r>
-      <w:r>
-        <w:t>; Table 1</w:t>
-      </w:r>
-      <w:r>
-        <w:t>). We also noted that higher levels of authoritarianism significantly increased the prejudice elicited by Joker (Figure 1).</w:t>
+        <w:t xml:space="preserve">We had </w:t>
+      </w:r>
+      <w:r>
+        <w:t xml:space="preserve">a community sample of </w:t>
+      </w:r>
+      <w:r>
+        <w:t>163 participants attend</w:t>
+      </w:r>
+      <w:bookmarkStart w:id="1" w:name="_GoBack"/>
+      <w:bookmarkEnd w:id="1"/>
+      <w:r>
+        <w:t xml:space="preserve"> the viewing</w:t>
+      </w:r>
+      <w:r>
+        <w:t xml:space="preserve"> and complete both pre- and post- movie surveys, none of whom reported seeing either movie previously. Participants were then randomly assigned to a theatre with 80 (49 female) viewing Joker and 84 (53 female) viewing Terminator</w:t>
+      </w:r>
+      <w:r>
+        <w:t>. In both groups, the average age was 30 years old and there was a representative mix of ethnicities. In the pre-movie survey, participants reported demographics and a baseline level of prejudice. Directly after viewing the movie, participants completed the post-movie survey, reporting levels of prejudice</w:t>
+      </w:r>
+      <w:r>
+        <w:t xml:space="preserve"> </w:t>
+      </w:r>
+      <w:r>
+        <w:fldChar w:fldCharType="begin"/>
+      </w:r>
+      <w:r>
+        <w:instrText xml:space="preserve"> ADDIN ZOTERO_ITEM CSL_CITATION {"citationID":"TUlYfqlo","properties":{"formattedCitation":"(Kenny, Bizumic, &amp; Griffiths, 2018)","plainCitation":"(Kenny, Bizumic, &amp; Griffiths, 2018)","noteIndex":0},"citationItems":[{"id":320,"uris":["http://zotero.org/users/4722711/items/J9HN5562"],"uri":["http://zotero.org/users/4722711/items/J9HN5562"],"itemData":{"id":320,"type":"article-journal","abstract":"Background: Although there is a substantial body of research on the stigma associated with mental illness, much of the extant research has not explicitly focused on the concept of prejudice, which drives discriminatory behaviour. Further, research that has investigated prejudice towards people with mental illness has conceptual, theoretical and psychometric limitations. To address these shortcomings, we sought to develop a new measure, the Prejudice towards People with Mental Illness (PPMI) scale, based on an improved conceptualisation and integration of the stigma and prejudice areas of research. Methods: In developing the new scale, we undertook a thematic analysis of existing conceptualisations and measures to identify a pool of potential items for the scale which were subsequently assessed for fidelity and content validity by expert raters. We tested the structure, reliability, and validity of the scale across three studies (Study 1 N = 301; Study 2 N = 164; Study 3 N = 495) using exploratory factor, confirmatory factor, correlational, multiple regression, and ordinal logistic regression analyses using both select and general community samples. Results: Study 1 identified four factors underlying prejudice towards people with mental illness: fear/avoidance, malevolence, authoritarianism, and unpredictability. It also confirmed the nomological network, that is, the links of these attitudes with the proposed theoretical antecedents and consequences. Studies 2 and 3 further supported the factor structure of the measure, and provided additional evidence for the nomological network. Conclusions: We argue that research into prejudice towards people with mental illness will benefit from the new measure and theoretical framework. (PsycINFO Database Record (c) 2019 APA, all rights reserved)","container-title":"BMC Psychiatry","ISSN":"1471-244X(Electronic)","source":"APA PsycNET","title":"The Prejudice towards People with Mental Illness (PPMI) scale: Structure and validity","title-short":"The Prejudice towards People with Mental Illness (PPMI) scale","volume":"18","author":[{"family":"Kenny","given":"Amanda"},{"family":"Bizumic","given":"Boris"},{"family":"Griffiths","given":"Kathleen M."}],"issued":{"date-parts":[["2018"]]}}}],"schema":"https://github.com/citation-style-language/schema/raw/master/csl-citation.json"} </w:instrText>
+      </w:r>
+      <w:r>
+        <w:fldChar w:fldCharType="separate"/>
+      </w:r>
+      <w:r>
+        <w:rPr>
+          <w:rFonts w:ascii="Calibri" w:hAnsi="Calibri" w:cs="Calibri"/>
+        </w:rPr>
+        <w:t xml:space="preserve">(Kenny, </w:t>
+      </w:r>
+      <w:proofErr w:type="spellStart"/>
+      <w:r>
+        <w:rPr>
+          <w:rFonts w:ascii="Calibri" w:hAnsi="Calibri" w:cs="Calibri"/>
+        </w:rPr>
+        <w:t>Bizumic</w:t>
+      </w:r>
+      <w:proofErr w:type="spellEnd"/>
+      <w:r>
+        <w:rPr>
+          <w:rFonts w:ascii="Calibri" w:hAnsi="Calibri" w:cs="Calibri"/>
+        </w:rPr>
+        <w:t>, &amp; Griffiths, 2018)</w:t>
+      </w:r>
+      <w:r>
+        <w:fldChar w:fldCharType="end"/>
+      </w:r>
+      <w:r>
+        <w:t>, empathy</w:t>
+      </w:r>
+      <w:r>
+        <w:t xml:space="preserve"> </w:t>
+      </w:r>
+      <w:r>
+        <w:fldChar w:fldCharType="begin"/>
+      </w:r>
+      <w:r>
+        <w:instrText xml:space="preserve"> ADDIN ZOTERO_ITEM CSL_CITATION {"citationID":"IvlbErs3","properties":{"formattedCitation":"(Bizumic &amp; Duckitt, 2018)","plainCitation":"(Bizumic &amp; Duckitt, 2018)","noteIndex":0},"citationItems":[{"id":322,"uris":["http://zotero.org/users/4722711/items/AY7SF2AI"],"uri":["http://zotero.org/users/4722711/items/AY7SF2AI"],"itemData":{"id":322,"type":"article-journal","abstract":"Authoritarianism has been an important explanatory concept for more than 60 years and a powerful predictor of social, political, and intergroup attitudes and behaviour. An important impediment to research on authoritarianism has been the length of the measures available, particularly with the contemporary emphasis on the need for social research to use larger, more representative samples and measure multiple constructs across multiple domains. We therefore developed a six-item Very Short Authoritarianism (VSA) scale that equally represented the three content subdimensions and two directions of wording of Altemeyer’s widely used Right Wing Authoritarianism (RWA) scale. Over four samples (N = 1,601) from three countries the VSA scale showed satisfactory internal consistency and the expected hierarchical factor structure with three primary factors loading on a single higher-order factor. Additionally, the scale predicted variables such as nationalism, ethnocentrism, political orientation, political party/candidate support, attitudes towards ingroups or outgroups and anti-minority bias at moderate to strong levels with effects very close to those obtained for much longer established measures of RWA (including Altemeyer’s scale). The VSA scale also showed clearly better reliability and validity than a short measure of authoritarian parental values that has been used to measure authoritarianism. (PsycINFO Database Record (c) 2019 APA, all rights reserved)","container-title":"Journal of Social and Political Psychology","DOI":"10.5964/jspp.v6i1.835","ISSN":"2195-3325(Electronic)","issue":"1","page":"129-150","source":"APA PsycNET","title":"Investigating Right Wing Authoritarianism with a Very Short Authoritarianism scale","volume":"6","author":[{"family":"Bizumic","given":"Boris"},{"family":"Duckitt","given":"John"}],"issued":{"date-parts":[["2018"]]}}}],"schema":"https://github.com/citation-style-language/schema/raw/master/csl-citation.json"} </w:instrText>
+      </w:r>
+      <w:r>
+        <w:fldChar w:fldCharType="separate"/>
+      </w:r>
+      <w:r>
+        <w:rPr>
+          <w:rFonts w:ascii="Calibri" w:hAnsi="Calibri" w:cs="Calibri"/>
+        </w:rPr>
+        <w:t>(</w:t>
+      </w:r>
+      <w:proofErr w:type="spellStart"/>
+      <w:r>
+        <w:rPr>
+          <w:rFonts w:ascii="Calibri" w:hAnsi="Calibri" w:cs="Calibri"/>
+        </w:rPr>
+        <w:t>Bizumic</w:t>
+      </w:r>
+      <w:proofErr w:type="spellEnd"/>
+      <w:r>
+        <w:rPr>
+          <w:rFonts w:ascii="Calibri" w:hAnsi="Calibri" w:cs="Calibri"/>
+        </w:rPr>
+        <w:t xml:space="preserve"> &amp; </w:t>
+      </w:r>
+      <w:proofErr w:type="spellStart"/>
+      <w:r>
+        <w:rPr>
+          <w:rFonts w:ascii="Calibri" w:hAnsi="Calibri" w:cs="Calibri"/>
+        </w:rPr>
+        <w:t>Duckitt</w:t>
+      </w:r>
+      <w:proofErr w:type="spellEnd"/>
+      <w:r>
+        <w:rPr>
+          <w:rFonts w:ascii="Calibri" w:hAnsi="Calibri" w:cs="Calibri"/>
+        </w:rPr>
+        <w:t>, 2018)</w:t>
+      </w:r>
+      <w:r>
+        <w:fldChar w:fldCharType="end"/>
+      </w:r>
+      <w:r>
+        <w:t xml:space="preserve">, and authoritarianism </w:t>
+      </w:r>
+      <w:r>
+        <w:fldChar w:fldCharType="begin"/>
+      </w:r>
+      <w:r>
+        <w:instrText xml:space="preserve"> ADDIN ZOTERO_ITEM CSL_CITATION {"citationID":"Ba9jI8OV","properties":{"formattedCitation":"(Davis, 1983)","plainCitation":"(Davis, 1983)","noteIndex":0},"citationItems":[{"id":325,"uris":["http://zotero.org/users/4722711/items/7V3VHVGA"],"uri":["http://zotero.org/users/4722711/items/7V3VHVGA"],"itemData":{"id":325,"type":"article-journal","abstract":"Describes the Interpersonal Reactivity Index (IRI) and its relationships with measures of social functioning, self-esteem, emotionality, and sensitivity to others. 677 male and 667 female undergraduates served as Ss. Each of the 4 IRI subscales displayed a distinctive and predictable pattern of relationships with these measures, as well as with previous unidimensional empathy measures. Findings provide evidence for a multidimensional approach to empathy. (29 ref) (PsycINFO Database Record (c) 2019 APA, all rights reserved)","container-title":"Journal of Personality and Social Psychology","DOI":"10.1037/0022-3514.44.1.113","ISSN":"1939-1315(Electronic),0022-3514(Print)","issue":"1","page":"113-126","source":"APA PsycNET","title":"Measuring individual differences in empathy: Evidence for a multidimensional approach","title-short":"Measuring individual differences in empathy","volume":"44","author":[{"family":"Davis","given":"Mark H."}],"issued":{"date-parts":[["1983"]]}}}],"schema":"https://github.com/citation-style-language/schema/raw/master/csl-citation.json"} </w:instrText>
+      </w:r>
+      <w:r>
+        <w:fldChar w:fldCharType="separate"/>
+      </w:r>
+      <w:r>
+        <w:rPr>
+          <w:rFonts w:ascii="Calibri" w:hAnsi="Calibri" w:cs="Calibri"/>
+        </w:rPr>
+        <w:t>(Davis, 1983)</w:t>
+      </w:r>
+      <w:r>
+        <w:fldChar w:fldCharType="end"/>
+      </w:r>
+      <w:r>
+        <w:t xml:space="preserve"> </w:t>
+      </w:r>
+      <w:r>
+        <w:t xml:space="preserve">using Likert scales. We conducted </w:t>
+      </w:r>
+      <w:r>
+        <w:t>c</w:t>
+      </w:r>
+      <w:r>
+        <w:t xml:space="preserve">onfirmatory </w:t>
+      </w:r>
+      <w:r>
+        <w:t>f</w:t>
+      </w:r>
+      <w:r>
+        <w:t xml:space="preserve">actor </w:t>
+      </w:r>
+      <w:r>
+        <w:t>a</w:t>
+      </w:r>
+      <w:r>
+        <w:t>nalysis to produce</w:t>
+      </w:r>
+      <w:r>
+        <w:t>d</w:t>
+      </w:r>
+      <w:r>
+        <w:t xml:space="preserve"> latent variables of each scale for our analyses.</w:t>
       </w:r>
     </w:p>
     <w:p>
-      <w:r>
+      <w:pPr>
         <w:rPr>
           <w:b/>
         </w:rPr>
-        <w:t xml:space="preserve">Figure 1. </w:t>
-      </w:r>
-      <w:r>
-        <w:t>Significant two-way interaction between movie and levels of standardised authoritarianism when predicting change in prejudice. Error bands are 95% credible intervals.</w:t>
+      </w:pPr>
+      <w:r>
+        <w:rPr>
+          <w:b/>
+        </w:rPr>
+        <w:t>Results</w:t>
       </w:r>
     </w:p>
     <w:p>
@@ -92,9 +237,2093 @@
         <w:ind w:firstLine="720"/>
       </w:pPr>
       <w:r>
+        <w:t xml:space="preserve">Change in prejudice was assessed using a lagged Bayesian regression, with weakly informative priors. Specifically, our outcome was prejudice after the movie, while using prejudice before the movie as a covariate, along with age, gender, </w:t>
+      </w:r>
+      <w:r>
+        <w:t>mental illness history, movie, empathy, and authoritarianism. We also included an empathy-movie and authoritarianism-movie interaction. Our analysis indicated that Joker significantly increased prejudice relative to Terminator, as did higher levels of authoritarianism increase prejudice (All posterior probabilities above 95%</w:t>
+      </w:r>
+      <w:r>
+        <w:t>; Table 1</w:t>
+      </w:r>
+      <w:r>
+        <w:t>). We also noted that higher levels of authoritarianism significantly increased the prejudice elicited by Joker (Figure 1).</w:t>
+      </w:r>
+    </w:p>
+    <w:p>
+      <w:r>
+        <w:rPr>
+          <w:b/>
+        </w:rPr>
+        <w:t>Table 1.</w:t>
+      </w:r>
+      <w:r>
+        <w:t xml:space="preserve"> Summary of lagged </w:t>
+      </w:r>
+      <w:proofErr w:type="spellStart"/>
+      <w:r>
+        <w:t>Baysian</w:t>
+      </w:r>
+      <w:proofErr w:type="spellEnd"/>
+      <w:r>
+        <w:t xml:space="preserve"> regression analysis on change in prejudice after watching Joker.</w:t>
+      </w:r>
+    </w:p>
+    <w:tbl>
+      <w:tblPr>
+        <w:tblW w:w="8949" w:type="dxa"/>
+        <w:jc w:val="center"/>
+        <w:tblLook w:val="04A0" w:firstRow="1" w:lastRow="0" w:firstColumn="1" w:lastColumn="0" w:noHBand="0" w:noVBand="1"/>
+      </w:tblPr>
+      <w:tblGrid>
+        <w:gridCol w:w="4328"/>
+        <w:gridCol w:w="1155"/>
+        <w:gridCol w:w="1149"/>
+        <w:gridCol w:w="1162"/>
+        <w:gridCol w:w="1184"/>
+      </w:tblGrid>
+      <w:tr>
+        <w:trPr>
+          <w:trHeight w:val="300"/>
+          <w:jc w:val="center"/>
+        </w:trPr>
+        <w:tc>
+          <w:tcPr>
+            <w:tcW w:w="4328" w:type="dxa"/>
+            <w:tcBorders>
+              <w:top w:val="nil"/>
+              <w:left w:val="nil"/>
+              <w:bottom w:val="single" w:sz="4" w:space="0" w:color="auto"/>
+              <w:right w:val="nil"/>
+            </w:tcBorders>
+            <w:shd w:val="clear" w:color="auto" w:fill="auto"/>
+            <w:noWrap/>
+            <w:vAlign w:val="bottom"/>
+            <w:hideMark/>
+          </w:tcPr>
+          <w:p>
+            <w:pPr>
+              <w:spacing w:after="0" w:line="240" w:lineRule="auto"/>
+              <w:rPr>
+                <w:rFonts w:ascii="Calibri" w:eastAsia="Times New Roman" w:hAnsi="Calibri" w:cs="Calibri"/>
+                <w:color w:val="000000"/>
+              </w:rPr>
+            </w:pPr>
+            <w:r>
+              <w:rPr>
+                <w:rFonts w:ascii="Calibri" w:eastAsia="Times New Roman" w:hAnsi="Calibri" w:cs="Calibri"/>
+                <w:color w:val="000000"/>
+              </w:rPr>
+              <w:t> </w:t>
+            </w:r>
+          </w:p>
+        </w:tc>
+        <w:tc>
+          <w:tcPr>
+            <w:tcW w:w="1155" w:type="dxa"/>
+            <w:tcBorders>
+              <w:top w:val="nil"/>
+              <w:left w:val="nil"/>
+              <w:bottom w:val="single" w:sz="4" w:space="0" w:color="auto"/>
+              <w:right w:val="nil"/>
+            </w:tcBorders>
+            <w:shd w:val="clear" w:color="auto" w:fill="auto"/>
+            <w:noWrap/>
+            <w:vAlign w:val="bottom"/>
+            <w:hideMark/>
+          </w:tcPr>
+          <w:p>
+            <w:pPr>
+              <w:spacing w:after="0" w:line="240" w:lineRule="auto"/>
+              <w:rPr>
+                <w:rFonts w:ascii="Calibri" w:eastAsia="Times New Roman" w:hAnsi="Calibri" w:cs="Calibri"/>
+                <w:color w:val="000000"/>
+              </w:rPr>
+            </w:pPr>
+            <w:r>
+              <w:rPr>
+                <w:rFonts w:ascii="Calibri" w:eastAsia="Times New Roman" w:hAnsi="Calibri" w:cs="Calibri"/>
+                <w:color w:val="000000"/>
+              </w:rPr>
+              <w:t> </w:t>
+            </w:r>
+          </w:p>
+        </w:tc>
+        <w:tc>
+          <w:tcPr>
+            <w:tcW w:w="2311" w:type="dxa"/>
+            <w:gridSpan w:val="2"/>
+            <w:tcBorders>
+              <w:top w:val="nil"/>
+              <w:left w:val="nil"/>
+              <w:bottom w:val="single" w:sz="4" w:space="0" w:color="auto"/>
+              <w:right w:val="nil"/>
+            </w:tcBorders>
+            <w:shd w:val="clear" w:color="auto" w:fill="auto"/>
+            <w:noWrap/>
+            <w:vAlign w:val="bottom"/>
+            <w:hideMark/>
+          </w:tcPr>
+          <w:p>
+            <w:pPr>
+              <w:spacing w:after="0" w:line="240" w:lineRule="auto"/>
+              <w:jc w:val="center"/>
+              <w:rPr>
+                <w:rFonts w:ascii="Calibri" w:eastAsia="Times New Roman" w:hAnsi="Calibri" w:cs="Calibri"/>
+                <w:color w:val="000000"/>
+              </w:rPr>
+            </w:pPr>
+            <w:r>
+              <w:rPr>
+                <w:rFonts w:ascii="Calibri" w:eastAsia="Times New Roman" w:hAnsi="Calibri" w:cs="Calibri"/>
+                <w:color w:val="000000"/>
+              </w:rPr>
+              <w:t>95% Credible Interval</w:t>
+            </w:r>
+          </w:p>
+        </w:tc>
+        <w:tc>
+          <w:tcPr>
+            <w:tcW w:w="1155" w:type="dxa"/>
+            <w:tcBorders>
+              <w:top w:val="nil"/>
+              <w:left w:val="nil"/>
+              <w:bottom w:val="single" w:sz="4" w:space="0" w:color="auto"/>
+              <w:right w:val="nil"/>
+            </w:tcBorders>
+            <w:shd w:val="clear" w:color="auto" w:fill="auto"/>
+            <w:noWrap/>
+            <w:vAlign w:val="bottom"/>
+            <w:hideMark/>
+          </w:tcPr>
+          <w:p>
+            <w:pPr>
+              <w:spacing w:after="0" w:line="240" w:lineRule="auto"/>
+              <w:rPr>
+                <w:rFonts w:ascii="Calibri" w:eastAsia="Times New Roman" w:hAnsi="Calibri" w:cs="Calibri"/>
+                <w:color w:val="000000"/>
+              </w:rPr>
+            </w:pPr>
+            <w:r>
+              <w:rPr>
+                <w:rFonts w:ascii="Calibri" w:eastAsia="Times New Roman" w:hAnsi="Calibri" w:cs="Calibri"/>
+                <w:color w:val="000000"/>
+              </w:rPr>
+              <w:t> </w:t>
+            </w:r>
+          </w:p>
+        </w:tc>
+      </w:tr>
+      <w:tr>
+        <w:trPr>
+          <w:trHeight w:val="300"/>
+          <w:jc w:val="center"/>
+        </w:trPr>
+        <w:tc>
+          <w:tcPr>
+            <w:tcW w:w="4328" w:type="dxa"/>
+            <w:tcBorders>
+              <w:top w:val="nil"/>
+              <w:left w:val="nil"/>
+              <w:bottom w:val="single" w:sz="4" w:space="0" w:color="auto"/>
+              <w:right w:val="nil"/>
+            </w:tcBorders>
+            <w:shd w:val="clear" w:color="auto" w:fill="auto"/>
+            <w:noWrap/>
+            <w:vAlign w:val="bottom"/>
+            <w:hideMark/>
+          </w:tcPr>
+          <w:p>
+            <w:pPr>
+              <w:spacing w:after="0" w:line="240" w:lineRule="auto"/>
+              <w:rPr>
+                <w:rFonts w:ascii="Calibri" w:eastAsia="Times New Roman" w:hAnsi="Calibri" w:cs="Calibri"/>
+                <w:color w:val="000000"/>
+              </w:rPr>
+            </w:pPr>
+            <w:r>
+              <w:rPr>
+                <w:rFonts w:ascii="Calibri" w:eastAsia="Times New Roman" w:hAnsi="Calibri" w:cs="Calibri"/>
+                <w:color w:val="000000"/>
+              </w:rPr>
+              <w:t> </w:t>
+            </w:r>
+          </w:p>
+        </w:tc>
+        <w:tc>
+          <w:tcPr>
+            <w:tcW w:w="1155" w:type="dxa"/>
+            <w:tcBorders>
+              <w:top w:val="nil"/>
+              <w:left w:val="nil"/>
+              <w:bottom w:val="single" w:sz="4" w:space="0" w:color="auto"/>
+              <w:right w:val="nil"/>
+            </w:tcBorders>
+            <w:shd w:val="clear" w:color="auto" w:fill="auto"/>
+            <w:noWrap/>
+            <w:vAlign w:val="bottom"/>
+            <w:hideMark/>
+          </w:tcPr>
+          <w:p>
+            <w:pPr>
+              <w:spacing w:after="0" w:line="240" w:lineRule="auto"/>
+              <w:jc w:val="center"/>
+              <w:rPr>
+                <w:rFonts w:ascii="Calibri" w:eastAsia="Times New Roman" w:hAnsi="Calibri" w:cs="Calibri"/>
+                <w:color w:val="000000"/>
+              </w:rPr>
+            </w:pPr>
+            <w:r>
+              <w:rPr>
+                <w:rFonts w:ascii="Calibri" w:eastAsia="Times New Roman" w:hAnsi="Calibri" w:cs="Calibri"/>
+                <w:color w:val="000000"/>
+              </w:rPr>
+              <w:t>Estimate</w:t>
+            </w:r>
+          </w:p>
+        </w:tc>
+        <w:tc>
+          <w:tcPr>
+            <w:tcW w:w="1149" w:type="dxa"/>
+            <w:tcBorders>
+              <w:top w:val="nil"/>
+              <w:left w:val="nil"/>
+              <w:bottom w:val="single" w:sz="4" w:space="0" w:color="auto"/>
+              <w:right w:val="nil"/>
+            </w:tcBorders>
+            <w:shd w:val="clear" w:color="auto" w:fill="auto"/>
+            <w:noWrap/>
+            <w:vAlign w:val="bottom"/>
+            <w:hideMark/>
+          </w:tcPr>
+          <w:p>
+            <w:pPr>
+              <w:spacing w:after="0" w:line="240" w:lineRule="auto"/>
+              <w:jc w:val="center"/>
+              <w:rPr>
+                <w:rFonts w:ascii="Calibri" w:eastAsia="Times New Roman" w:hAnsi="Calibri" w:cs="Calibri"/>
+                <w:color w:val="000000"/>
+              </w:rPr>
+            </w:pPr>
+            <w:r>
+              <w:rPr>
+                <w:rFonts w:ascii="Calibri" w:eastAsia="Times New Roman" w:hAnsi="Calibri" w:cs="Calibri"/>
+                <w:color w:val="000000"/>
+              </w:rPr>
+              <w:t>Lower</w:t>
+            </w:r>
+          </w:p>
+        </w:tc>
+        <w:tc>
+          <w:tcPr>
+            <w:tcW w:w="1162" w:type="dxa"/>
+            <w:tcBorders>
+              <w:top w:val="nil"/>
+              <w:left w:val="nil"/>
+              <w:bottom w:val="single" w:sz="4" w:space="0" w:color="auto"/>
+              <w:right w:val="nil"/>
+            </w:tcBorders>
+            <w:shd w:val="clear" w:color="auto" w:fill="auto"/>
+            <w:noWrap/>
+            <w:vAlign w:val="bottom"/>
+            <w:hideMark/>
+          </w:tcPr>
+          <w:p>
+            <w:pPr>
+              <w:spacing w:after="0" w:line="240" w:lineRule="auto"/>
+              <w:jc w:val="center"/>
+              <w:rPr>
+                <w:rFonts w:ascii="Calibri" w:eastAsia="Times New Roman" w:hAnsi="Calibri" w:cs="Calibri"/>
+                <w:color w:val="000000"/>
+              </w:rPr>
+            </w:pPr>
+            <w:r>
+              <w:rPr>
+                <w:rFonts w:ascii="Calibri" w:eastAsia="Times New Roman" w:hAnsi="Calibri" w:cs="Calibri"/>
+                <w:color w:val="000000"/>
+              </w:rPr>
+              <w:t>Upper</w:t>
+            </w:r>
+          </w:p>
+        </w:tc>
+        <w:tc>
+          <w:tcPr>
+            <w:tcW w:w="1155" w:type="dxa"/>
+            <w:tcBorders>
+              <w:top w:val="nil"/>
+              <w:left w:val="nil"/>
+              <w:bottom w:val="single" w:sz="4" w:space="0" w:color="auto"/>
+              <w:right w:val="nil"/>
+            </w:tcBorders>
+            <w:shd w:val="clear" w:color="auto" w:fill="auto"/>
+            <w:noWrap/>
+            <w:vAlign w:val="bottom"/>
+            <w:hideMark/>
+          </w:tcPr>
+          <w:p>
+            <w:pPr>
+              <w:spacing w:after="0" w:line="240" w:lineRule="auto"/>
+              <w:jc w:val="center"/>
+              <w:rPr>
+                <w:rFonts w:ascii="Calibri" w:eastAsia="Times New Roman" w:hAnsi="Calibri" w:cs="Calibri"/>
+                <w:color w:val="000000"/>
+              </w:rPr>
+            </w:pPr>
+            <w:r>
+              <w:rPr>
+                <w:rFonts w:ascii="Calibri" w:eastAsia="Times New Roman" w:hAnsi="Calibri" w:cs="Calibri"/>
+                <w:color w:val="000000"/>
+              </w:rPr>
+              <w:t>Probability</w:t>
+            </w:r>
+          </w:p>
+        </w:tc>
+      </w:tr>
+      <w:tr>
+        <w:trPr>
+          <w:trHeight w:val="300"/>
+          <w:jc w:val="center"/>
+        </w:trPr>
+        <w:tc>
+          <w:tcPr>
+            <w:tcW w:w="4328" w:type="dxa"/>
+            <w:tcBorders>
+              <w:top w:val="nil"/>
+              <w:left w:val="nil"/>
+              <w:bottom w:val="nil"/>
+              <w:right w:val="nil"/>
+            </w:tcBorders>
+            <w:shd w:val="clear" w:color="auto" w:fill="auto"/>
+            <w:noWrap/>
+            <w:vAlign w:val="bottom"/>
+            <w:hideMark/>
+          </w:tcPr>
+          <w:p>
+            <w:pPr>
+              <w:spacing w:after="0" w:line="240" w:lineRule="auto"/>
+              <w:rPr>
+                <w:rFonts w:ascii="Calibri" w:eastAsia="Times New Roman" w:hAnsi="Calibri" w:cs="Calibri"/>
+                <w:color w:val="000000"/>
+              </w:rPr>
+            </w:pPr>
+            <w:r>
+              <w:rPr>
+                <w:rFonts w:ascii="Calibri" w:eastAsia="Times New Roman" w:hAnsi="Calibri" w:cs="Calibri"/>
+                <w:color w:val="000000"/>
+              </w:rPr>
+              <w:t>Intercept</w:t>
+            </w:r>
+          </w:p>
+        </w:tc>
+        <w:tc>
+          <w:tcPr>
+            <w:tcW w:w="1155" w:type="dxa"/>
+            <w:tcBorders>
+              <w:top w:val="nil"/>
+              <w:left w:val="nil"/>
+              <w:bottom w:val="nil"/>
+              <w:right w:val="nil"/>
+            </w:tcBorders>
+            <w:shd w:val="clear" w:color="auto" w:fill="auto"/>
+            <w:noWrap/>
+            <w:vAlign w:val="bottom"/>
+            <w:hideMark/>
+          </w:tcPr>
+          <w:p>
+            <w:pPr>
+              <w:spacing w:after="0" w:line="240" w:lineRule="auto"/>
+              <w:jc w:val="center"/>
+              <w:rPr>
+                <w:rFonts w:ascii="Calibri" w:eastAsia="Times New Roman" w:hAnsi="Calibri" w:cs="Calibri"/>
+                <w:color w:val="000000"/>
+              </w:rPr>
+            </w:pPr>
+            <w:r>
+              <w:rPr>
+                <w:rFonts w:ascii="Calibri" w:eastAsia="Times New Roman" w:hAnsi="Calibri" w:cs="Calibri"/>
+                <w:color w:val="000000"/>
+              </w:rPr>
+              <w:t>0.34</w:t>
+            </w:r>
+          </w:p>
+        </w:tc>
+        <w:tc>
+          <w:tcPr>
+            <w:tcW w:w="1149" w:type="dxa"/>
+            <w:tcBorders>
+              <w:top w:val="nil"/>
+              <w:left w:val="nil"/>
+              <w:bottom w:val="nil"/>
+              <w:right w:val="nil"/>
+            </w:tcBorders>
+            <w:shd w:val="clear" w:color="auto" w:fill="auto"/>
+            <w:noWrap/>
+            <w:vAlign w:val="bottom"/>
+            <w:hideMark/>
+          </w:tcPr>
+          <w:p>
+            <w:pPr>
+              <w:spacing w:after="0" w:line="240" w:lineRule="auto"/>
+              <w:jc w:val="center"/>
+              <w:rPr>
+                <w:rFonts w:ascii="Calibri" w:eastAsia="Times New Roman" w:hAnsi="Calibri" w:cs="Calibri"/>
+                <w:color w:val="000000"/>
+              </w:rPr>
+            </w:pPr>
+            <w:r>
+              <w:rPr>
+                <w:rFonts w:ascii="Calibri" w:eastAsia="Times New Roman" w:hAnsi="Calibri" w:cs="Calibri"/>
+                <w:color w:val="000000"/>
+              </w:rPr>
+              <w:t>0.16</w:t>
+            </w:r>
+          </w:p>
+        </w:tc>
+        <w:tc>
+          <w:tcPr>
+            <w:tcW w:w="1162" w:type="dxa"/>
+            <w:tcBorders>
+              <w:top w:val="nil"/>
+              <w:left w:val="nil"/>
+              <w:bottom w:val="nil"/>
+              <w:right w:val="nil"/>
+            </w:tcBorders>
+            <w:shd w:val="clear" w:color="auto" w:fill="auto"/>
+            <w:noWrap/>
+            <w:vAlign w:val="bottom"/>
+            <w:hideMark/>
+          </w:tcPr>
+          <w:p>
+            <w:pPr>
+              <w:spacing w:after="0" w:line="240" w:lineRule="auto"/>
+              <w:jc w:val="center"/>
+              <w:rPr>
+                <w:rFonts w:ascii="Calibri" w:eastAsia="Times New Roman" w:hAnsi="Calibri" w:cs="Calibri"/>
+                <w:color w:val="000000"/>
+              </w:rPr>
+            </w:pPr>
+            <w:r>
+              <w:rPr>
+                <w:rFonts w:ascii="Calibri" w:eastAsia="Times New Roman" w:hAnsi="Calibri" w:cs="Calibri"/>
+                <w:color w:val="000000"/>
+              </w:rPr>
+              <w:t>0.53</w:t>
+            </w:r>
+          </w:p>
+        </w:tc>
+        <w:tc>
+          <w:tcPr>
+            <w:tcW w:w="1155" w:type="dxa"/>
+            <w:tcBorders>
+              <w:top w:val="nil"/>
+              <w:left w:val="nil"/>
+              <w:bottom w:val="nil"/>
+              <w:right w:val="nil"/>
+            </w:tcBorders>
+            <w:shd w:val="clear" w:color="auto" w:fill="auto"/>
+            <w:noWrap/>
+            <w:vAlign w:val="bottom"/>
+            <w:hideMark/>
+          </w:tcPr>
+          <w:p>
+            <w:pPr>
+              <w:spacing w:after="0" w:line="240" w:lineRule="auto"/>
+              <w:jc w:val="center"/>
+              <w:rPr>
+                <w:rFonts w:ascii="Calibri" w:eastAsia="Times New Roman" w:hAnsi="Calibri" w:cs="Calibri"/>
+                <w:color w:val="000000"/>
+              </w:rPr>
+            </w:pPr>
+            <w:r>
+              <w:rPr>
+                <w:rFonts w:ascii="Calibri" w:eastAsia="Times New Roman" w:hAnsi="Calibri" w:cs="Calibri"/>
+                <w:color w:val="000000"/>
+              </w:rPr>
+              <w:t>100.0%</w:t>
+            </w:r>
+          </w:p>
+        </w:tc>
+      </w:tr>
+      <w:tr>
+        <w:trPr>
+          <w:trHeight w:val="300"/>
+          <w:jc w:val="center"/>
+        </w:trPr>
+        <w:tc>
+          <w:tcPr>
+            <w:tcW w:w="4328" w:type="dxa"/>
+            <w:tcBorders>
+              <w:top w:val="nil"/>
+              <w:left w:val="nil"/>
+              <w:bottom w:val="nil"/>
+              <w:right w:val="nil"/>
+            </w:tcBorders>
+            <w:shd w:val="clear" w:color="auto" w:fill="auto"/>
+            <w:noWrap/>
+            <w:vAlign w:val="bottom"/>
+            <w:hideMark/>
+          </w:tcPr>
+          <w:p>
+            <w:pPr>
+              <w:spacing w:after="0" w:line="240" w:lineRule="auto"/>
+              <w:rPr>
+                <w:rFonts w:ascii="Calibri" w:eastAsia="Times New Roman" w:hAnsi="Calibri" w:cs="Calibri"/>
+                <w:color w:val="000000"/>
+              </w:rPr>
+            </w:pPr>
+            <w:r>
+              <w:rPr>
+                <w:rFonts w:ascii="Calibri" w:eastAsia="Times New Roman" w:hAnsi="Calibri" w:cs="Calibri"/>
+                <w:color w:val="000000"/>
+              </w:rPr>
+              <w:t>Prejudice (lag)</w:t>
+            </w:r>
+          </w:p>
+        </w:tc>
+        <w:tc>
+          <w:tcPr>
+            <w:tcW w:w="1155" w:type="dxa"/>
+            <w:tcBorders>
+              <w:top w:val="nil"/>
+              <w:left w:val="nil"/>
+              <w:bottom w:val="nil"/>
+              <w:right w:val="nil"/>
+            </w:tcBorders>
+            <w:shd w:val="clear" w:color="auto" w:fill="auto"/>
+            <w:noWrap/>
+            <w:vAlign w:val="bottom"/>
+            <w:hideMark/>
+          </w:tcPr>
+          <w:p>
+            <w:pPr>
+              <w:spacing w:after="0" w:line="240" w:lineRule="auto"/>
+              <w:jc w:val="center"/>
+              <w:rPr>
+                <w:rFonts w:ascii="Calibri" w:eastAsia="Times New Roman" w:hAnsi="Calibri" w:cs="Calibri"/>
+                <w:color w:val="000000"/>
+              </w:rPr>
+            </w:pPr>
+            <w:r>
+              <w:rPr>
+                <w:rFonts w:ascii="Calibri" w:eastAsia="Times New Roman" w:hAnsi="Calibri" w:cs="Calibri"/>
+                <w:color w:val="000000"/>
+              </w:rPr>
+              <w:t>0.85</w:t>
+            </w:r>
+          </w:p>
+        </w:tc>
+        <w:tc>
+          <w:tcPr>
+            <w:tcW w:w="1149" w:type="dxa"/>
+            <w:tcBorders>
+              <w:top w:val="nil"/>
+              <w:left w:val="nil"/>
+              <w:bottom w:val="nil"/>
+              <w:right w:val="nil"/>
+            </w:tcBorders>
+            <w:shd w:val="clear" w:color="auto" w:fill="auto"/>
+            <w:noWrap/>
+            <w:vAlign w:val="bottom"/>
+            <w:hideMark/>
+          </w:tcPr>
+          <w:p>
+            <w:pPr>
+              <w:spacing w:after="0" w:line="240" w:lineRule="auto"/>
+              <w:jc w:val="center"/>
+              <w:rPr>
+                <w:rFonts w:ascii="Calibri" w:eastAsia="Times New Roman" w:hAnsi="Calibri" w:cs="Calibri"/>
+                <w:color w:val="000000"/>
+              </w:rPr>
+            </w:pPr>
+            <w:r>
+              <w:rPr>
+                <w:rFonts w:ascii="Calibri" w:eastAsia="Times New Roman" w:hAnsi="Calibri" w:cs="Calibri"/>
+                <w:color w:val="000000"/>
+              </w:rPr>
+              <w:t>0.73</w:t>
+            </w:r>
+          </w:p>
+        </w:tc>
+        <w:tc>
+          <w:tcPr>
+            <w:tcW w:w="1162" w:type="dxa"/>
+            <w:tcBorders>
+              <w:top w:val="nil"/>
+              <w:left w:val="nil"/>
+              <w:bottom w:val="nil"/>
+              <w:right w:val="nil"/>
+            </w:tcBorders>
+            <w:shd w:val="clear" w:color="auto" w:fill="auto"/>
+            <w:noWrap/>
+            <w:vAlign w:val="bottom"/>
+            <w:hideMark/>
+          </w:tcPr>
+          <w:p>
+            <w:pPr>
+              <w:spacing w:after="0" w:line="240" w:lineRule="auto"/>
+              <w:jc w:val="center"/>
+              <w:rPr>
+                <w:rFonts w:ascii="Calibri" w:eastAsia="Times New Roman" w:hAnsi="Calibri" w:cs="Calibri"/>
+                <w:color w:val="000000"/>
+              </w:rPr>
+            </w:pPr>
+            <w:r>
+              <w:rPr>
+                <w:rFonts w:ascii="Calibri" w:eastAsia="Times New Roman" w:hAnsi="Calibri" w:cs="Calibri"/>
+                <w:color w:val="000000"/>
+              </w:rPr>
+              <w:t>0.97</w:t>
+            </w:r>
+          </w:p>
+        </w:tc>
+        <w:tc>
+          <w:tcPr>
+            <w:tcW w:w="1155" w:type="dxa"/>
+            <w:tcBorders>
+              <w:top w:val="nil"/>
+              <w:left w:val="nil"/>
+              <w:bottom w:val="nil"/>
+              <w:right w:val="nil"/>
+            </w:tcBorders>
+            <w:shd w:val="clear" w:color="auto" w:fill="auto"/>
+            <w:noWrap/>
+            <w:vAlign w:val="bottom"/>
+            <w:hideMark/>
+          </w:tcPr>
+          <w:p>
+            <w:pPr>
+              <w:spacing w:after="0" w:line="240" w:lineRule="auto"/>
+              <w:jc w:val="center"/>
+              <w:rPr>
+                <w:rFonts w:ascii="Calibri" w:eastAsia="Times New Roman" w:hAnsi="Calibri" w:cs="Calibri"/>
+                <w:color w:val="000000"/>
+              </w:rPr>
+            </w:pPr>
+            <w:r>
+              <w:rPr>
+                <w:rFonts w:ascii="Calibri" w:eastAsia="Times New Roman" w:hAnsi="Calibri" w:cs="Calibri"/>
+                <w:color w:val="000000"/>
+              </w:rPr>
+              <w:t>100.0%</w:t>
+            </w:r>
+          </w:p>
+        </w:tc>
+      </w:tr>
+      <w:tr>
+        <w:trPr>
+          <w:trHeight w:val="300"/>
+          <w:jc w:val="center"/>
+        </w:trPr>
+        <w:tc>
+          <w:tcPr>
+            <w:tcW w:w="4328" w:type="dxa"/>
+            <w:tcBorders>
+              <w:top w:val="nil"/>
+              <w:left w:val="nil"/>
+              <w:bottom w:val="nil"/>
+              <w:right w:val="nil"/>
+            </w:tcBorders>
+            <w:shd w:val="clear" w:color="auto" w:fill="auto"/>
+            <w:noWrap/>
+            <w:vAlign w:val="bottom"/>
+            <w:hideMark/>
+          </w:tcPr>
+          <w:p>
+            <w:pPr>
+              <w:spacing w:after="0" w:line="240" w:lineRule="auto"/>
+              <w:rPr>
+                <w:rFonts w:ascii="Calibri" w:eastAsia="Times New Roman" w:hAnsi="Calibri" w:cs="Calibri"/>
+                <w:color w:val="000000"/>
+              </w:rPr>
+            </w:pPr>
+            <w:r>
+              <w:rPr>
+                <w:rFonts w:ascii="Calibri" w:eastAsia="Times New Roman" w:hAnsi="Calibri" w:cs="Calibri"/>
+                <w:color w:val="000000"/>
+              </w:rPr>
+              <w:t>Age</w:t>
+            </w:r>
+          </w:p>
+        </w:tc>
+        <w:tc>
+          <w:tcPr>
+            <w:tcW w:w="1155" w:type="dxa"/>
+            <w:tcBorders>
+              <w:top w:val="nil"/>
+              <w:left w:val="nil"/>
+              <w:bottom w:val="nil"/>
+              <w:right w:val="nil"/>
+            </w:tcBorders>
+            <w:shd w:val="clear" w:color="auto" w:fill="auto"/>
+            <w:noWrap/>
+            <w:vAlign w:val="bottom"/>
+            <w:hideMark/>
+          </w:tcPr>
+          <w:p>
+            <w:pPr>
+              <w:spacing w:after="0" w:line="240" w:lineRule="auto"/>
+              <w:jc w:val="center"/>
+              <w:rPr>
+                <w:rFonts w:ascii="Calibri" w:eastAsia="Times New Roman" w:hAnsi="Calibri" w:cs="Calibri"/>
+                <w:color w:val="000000"/>
+              </w:rPr>
+            </w:pPr>
+            <w:r>
+              <w:rPr>
+                <w:rFonts w:ascii="Calibri" w:eastAsia="Times New Roman" w:hAnsi="Calibri" w:cs="Calibri"/>
+                <w:color w:val="000000"/>
+              </w:rPr>
+              <w:t>0.01</w:t>
+            </w:r>
+          </w:p>
+        </w:tc>
+        <w:tc>
+          <w:tcPr>
+            <w:tcW w:w="1149" w:type="dxa"/>
+            <w:tcBorders>
+              <w:top w:val="nil"/>
+              <w:left w:val="nil"/>
+              <w:bottom w:val="nil"/>
+              <w:right w:val="nil"/>
+            </w:tcBorders>
+            <w:shd w:val="clear" w:color="auto" w:fill="auto"/>
+            <w:noWrap/>
+            <w:vAlign w:val="bottom"/>
+            <w:hideMark/>
+          </w:tcPr>
+          <w:p>
+            <w:pPr>
+              <w:spacing w:after="0" w:line="240" w:lineRule="auto"/>
+              <w:jc w:val="center"/>
+              <w:rPr>
+                <w:rFonts w:ascii="Calibri" w:eastAsia="Times New Roman" w:hAnsi="Calibri" w:cs="Calibri"/>
+                <w:color w:val="000000"/>
+              </w:rPr>
+            </w:pPr>
+            <w:r>
+              <w:rPr>
+                <w:rFonts w:ascii="Calibri" w:eastAsia="Times New Roman" w:hAnsi="Calibri" w:cs="Calibri"/>
+                <w:color w:val="000000"/>
+              </w:rPr>
+              <w:t>-0.08</w:t>
+            </w:r>
+          </w:p>
+        </w:tc>
+        <w:tc>
+          <w:tcPr>
+            <w:tcW w:w="1162" w:type="dxa"/>
+            <w:tcBorders>
+              <w:top w:val="nil"/>
+              <w:left w:val="nil"/>
+              <w:bottom w:val="nil"/>
+              <w:right w:val="nil"/>
+            </w:tcBorders>
+            <w:shd w:val="clear" w:color="auto" w:fill="auto"/>
+            <w:noWrap/>
+            <w:vAlign w:val="bottom"/>
+            <w:hideMark/>
+          </w:tcPr>
+          <w:p>
+            <w:pPr>
+              <w:spacing w:after="0" w:line="240" w:lineRule="auto"/>
+              <w:jc w:val="center"/>
+              <w:rPr>
+                <w:rFonts w:ascii="Calibri" w:eastAsia="Times New Roman" w:hAnsi="Calibri" w:cs="Calibri"/>
+                <w:color w:val="000000"/>
+              </w:rPr>
+            </w:pPr>
+            <w:r>
+              <w:rPr>
+                <w:rFonts w:ascii="Calibri" w:eastAsia="Times New Roman" w:hAnsi="Calibri" w:cs="Calibri"/>
+                <w:color w:val="000000"/>
+              </w:rPr>
+              <w:t>0.10</w:t>
+            </w:r>
+          </w:p>
+        </w:tc>
+        <w:tc>
+          <w:tcPr>
+            <w:tcW w:w="1155" w:type="dxa"/>
+            <w:tcBorders>
+              <w:top w:val="nil"/>
+              <w:left w:val="nil"/>
+              <w:bottom w:val="nil"/>
+              <w:right w:val="nil"/>
+            </w:tcBorders>
+            <w:shd w:val="clear" w:color="auto" w:fill="auto"/>
+            <w:noWrap/>
+            <w:vAlign w:val="bottom"/>
+            <w:hideMark/>
+          </w:tcPr>
+          <w:p>
+            <w:pPr>
+              <w:spacing w:after="0" w:line="240" w:lineRule="auto"/>
+              <w:jc w:val="center"/>
+              <w:rPr>
+                <w:rFonts w:ascii="Calibri" w:eastAsia="Times New Roman" w:hAnsi="Calibri" w:cs="Calibri"/>
+                <w:color w:val="000000"/>
+              </w:rPr>
+            </w:pPr>
+            <w:r>
+              <w:rPr>
+                <w:rFonts w:ascii="Calibri" w:eastAsia="Times New Roman" w:hAnsi="Calibri" w:cs="Calibri"/>
+                <w:color w:val="000000"/>
+              </w:rPr>
+              <w:t>58.9%</w:t>
+            </w:r>
+          </w:p>
+        </w:tc>
+      </w:tr>
+      <w:tr>
+        <w:trPr>
+          <w:trHeight w:val="300"/>
+          <w:jc w:val="center"/>
+        </w:trPr>
+        <w:tc>
+          <w:tcPr>
+            <w:tcW w:w="4328" w:type="dxa"/>
+            <w:tcBorders>
+              <w:top w:val="nil"/>
+              <w:left w:val="nil"/>
+              <w:bottom w:val="nil"/>
+              <w:right w:val="nil"/>
+            </w:tcBorders>
+            <w:shd w:val="clear" w:color="auto" w:fill="auto"/>
+            <w:noWrap/>
+            <w:vAlign w:val="bottom"/>
+            <w:hideMark/>
+          </w:tcPr>
+          <w:p>
+            <w:pPr>
+              <w:spacing w:after="0" w:line="240" w:lineRule="auto"/>
+              <w:rPr>
+                <w:rFonts w:ascii="Calibri" w:eastAsia="Times New Roman" w:hAnsi="Calibri" w:cs="Calibri"/>
+                <w:color w:val="000000"/>
+              </w:rPr>
+            </w:pPr>
+            <w:r>
+              <w:rPr>
+                <w:rFonts w:ascii="Calibri" w:eastAsia="Times New Roman" w:hAnsi="Calibri" w:cs="Calibri"/>
+                <w:color w:val="000000"/>
+              </w:rPr>
+              <w:t>Sex (female)</w:t>
+            </w:r>
+          </w:p>
+        </w:tc>
+        <w:tc>
+          <w:tcPr>
+            <w:tcW w:w="1155" w:type="dxa"/>
+            <w:tcBorders>
+              <w:top w:val="nil"/>
+              <w:left w:val="nil"/>
+              <w:bottom w:val="nil"/>
+              <w:right w:val="nil"/>
+            </w:tcBorders>
+            <w:shd w:val="clear" w:color="auto" w:fill="auto"/>
+            <w:noWrap/>
+            <w:vAlign w:val="bottom"/>
+            <w:hideMark/>
+          </w:tcPr>
+          <w:p>
+            <w:pPr>
+              <w:spacing w:after="0" w:line="240" w:lineRule="auto"/>
+              <w:jc w:val="center"/>
+              <w:rPr>
+                <w:rFonts w:ascii="Calibri" w:eastAsia="Times New Roman" w:hAnsi="Calibri" w:cs="Calibri"/>
+                <w:color w:val="000000"/>
+              </w:rPr>
+            </w:pPr>
+            <w:r>
+              <w:rPr>
+                <w:rFonts w:ascii="Calibri" w:eastAsia="Times New Roman" w:hAnsi="Calibri" w:cs="Calibri"/>
+                <w:color w:val="000000"/>
+              </w:rPr>
+              <w:t>0.06</w:t>
+            </w:r>
+          </w:p>
+        </w:tc>
+        <w:tc>
+          <w:tcPr>
+            <w:tcW w:w="1149" w:type="dxa"/>
+            <w:tcBorders>
+              <w:top w:val="nil"/>
+              <w:left w:val="nil"/>
+              <w:bottom w:val="nil"/>
+              <w:right w:val="nil"/>
+            </w:tcBorders>
+            <w:shd w:val="clear" w:color="auto" w:fill="auto"/>
+            <w:noWrap/>
+            <w:vAlign w:val="bottom"/>
+            <w:hideMark/>
+          </w:tcPr>
+          <w:p>
+            <w:pPr>
+              <w:spacing w:after="0" w:line="240" w:lineRule="auto"/>
+              <w:jc w:val="center"/>
+              <w:rPr>
+                <w:rFonts w:ascii="Calibri" w:eastAsia="Times New Roman" w:hAnsi="Calibri" w:cs="Calibri"/>
+                <w:color w:val="000000"/>
+              </w:rPr>
+            </w:pPr>
+            <w:r>
+              <w:rPr>
+                <w:rFonts w:ascii="Calibri" w:eastAsia="Times New Roman" w:hAnsi="Calibri" w:cs="Calibri"/>
+                <w:color w:val="000000"/>
+              </w:rPr>
+              <w:t>-0.13</w:t>
+            </w:r>
+          </w:p>
+        </w:tc>
+        <w:tc>
+          <w:tcPr>
+            <w:tcW w:w="1162" w:type="dxa"/>
+            <w:tcBorders>
+              <w:top w:val="nil"/>
+              <w:left w:val="nil"/>
+              <w:bottom w:val="nil"/>
+              <w:right w:val="nil"/>
+            </w:tcBorders>
+            <w:shd w:val="clear" w:color="auto" w:fill="auto"/>
+            <w:noWrap/>
+            <w:vAlign w:val="bottom"/>
+            <w:hideMark/>
+          </w:tcPr>
+          <w:p>
+            <w:pPr>
+              <w:spacing w:after="0" w:line="240" w:lineRule="auto"/>
+              <w:jc w:val="center"/>
+              <w:rPr>
+                <w:rFonts w:ascii="Calibri" w:eastAsia="Times New Roman" w:hAnsi="Calibri" w:cs="Calibri"/>
+                <w:color w:val="000000"/>
+              </w:rPr>
+            </w:pPr>
+            <w:r>
+              <w:rPr>
+                <w:rFonts w:ascii="Calibri" w:eastAsia="Times New Roman" w:hAnsi="Calibri" w:cs="Calibri"/>
+                <w:color w:val="000000"/>
+              </w:rPr>
+              <w:t>0.25</w:t>
+            </w:r>
+          </w:p>
+        </w:tc>
+        <w:tc>
+          <w:tcPr>
+            <w:tcW w:w="1155" w:type="dxa"/>
+            <w:tcBorders>
+              <w:top w:val="nil"/>
+              <w:left w:val="nil"/>
+              <w:bottom w:val="nil"/>
+              <w:right w:val="nil"/>
+            </w:tcBorders>
+            <w:shd w:val="clear" w:color="auto" w:fill="auto"/>
+            <w:noWrap/>
+            <w:vAlign w:val="bottom"/>
+            <w:hideMark/>
+          </w:tcPr>
+          <w:p>
+            <w:pPr>
+              <w:spacing w:after="0" w:line="240" w:lineRule="auto"/>
+              <w:jc w:val="center"/>
+              <w:rPr>
+                <w:rFonts w:ascii="Calibri" w:eastAsia="Times New Roman" w:hAnsi="Calibri" w:cs="Calibri"/>
+                <w:color w:val="000000"/>
+              </w:rPr>
+            </w:pPr>
+            <w:r>
+              <w:rPr>
+                <w:rFonts w:ascii="Calibri" w:eastAsia="Times New Roman" w:hAnsi="Calibri" w:cs="Calibri"/>
+                <w:color w:val="000000"/>
+              </w:rPr>
+              <w:t>75.2%</w:t>
+            </w:r>
+          </w:p>
+        </w:tc>
+      </w:tr>
+      <w:tr>
+        <w:trPr>
+          <w:trHeight w:val="300"/>
+          <w:jc w:val="center"/>
+        </w:trPr>
+        <w:tc>
+          <w:tcPr>
+            <w:tcW w:w="4328" w:type="dxa"/>
+            <w:tcBorders>
+              <w:top w:val="nil"/>
+              <w:left w:val="nil"/>
+              <w:bottom w:val="nil"/>
+              <w:right w:val="nil"/>
+            </w:tcBorders>
+            <w:shd w:val="clear" w:color="auto" w:fill="auto"/>
+            <w:noWrap/>
+            <w:vAlign w:val="bottom"/>
+            <w:hideMark/>
+          </w:tcPr>
+          <w:p>
+            <w:pPr>
+              <w:spacing w:after="0" w:line="240" w:lineRule="auto"/>
+              <w:rPr>
+                <w:rFonts w:ascii="Calibri" w:eastAsia="Times New Roman" w:hAnsi="Calibri" w:cs="Calibri"/>
+                <w:color w:val="000000"/>
+              </w:rPr>
+            </w:pPr>
+            <w:r>
+              <w:rPr>
+                <w:rFonts w:ascii="Calibri" w:eastAsia="Times New Roman" w:hAnsi="Calibri" w:cs="Calibri"/>
+                <w:color w:val="000000"/>
+              </w:rPr>
+              <w:t>Mental health history</w:t>
+            </w:r>
+          </w:p>
+        </w:tc>
+        <w:tc>
+          <w:tcPr>
+            <w:tcW w:w="1155" w:type="dxa"/>
+            <w:tcBorders>
+              <w:top w:val="nil"/>
+              <w:left w:val="nil"/>
+              <w:bottom w:val="nil"/>
+              <w:right w:val="nil"/>
+            </w:tcBorders>
+            <w:shd w:val="clear" w:color="auto" w:fill="auto"/>
+            <w:noWrap/>
+            <w:vAlign w:val="bottom"/>
+            <w:hideMark/>
+          </w:tcPr>
+          <w:p>
+            <w:pPr>
+              <w:spacing w:after="0" w:line="240" w:lineRule="auto"/>
+              <w:jc w:val="center"/>
+              <w:rPr>
+                <w:rFonts w:ascii="Calibri" w:eastAsia="Times New Roman" w:hAnsi="Calibri" w:cs="Calibri"/>
+                <w:color w:val="000000"/>
+              </w:rPr>
+            </w:pPr>
+            <w:r>
+              <w:rPr>
+                <w:rFonts w:ascii="Calibri" w:eastAsia="Times New Roman" w:hAnsi="Calibri" w:cs="Calibri"/>
+                <w:color w:val="000000"/>
+              </w:rPr>
+              <w:t>-0.08</w:t>
+            </w:r>
+          </w:p>
+        </w:tc>
+        <w:tc>
+          <w:tcPr>
+            <w:tcW w:w="1149" w:type="dxa"/>
+            <w:tcBorders>
+              <w:top w:val="nil"/>
+              <w:left w:val="nil"/>
+              <w:bottom w:val="nil"/>
+              <w:right w:val="nil"/>
+            </w:tcBorders>
+            <w:shd w:val="clear" w:color="auto" w:fill="auto"/>
+            <w:noWrap/>
+            <w:vAlign w:val="bottom"/>
+            <w:hideMark/>
+          </w:tcPr>
+          <w:p>
+            <w:pPr>
+              <w:spacing w:after="0" w:line="240" w:lineRule="auto"/>
+              <w:jc w:val="center"/>
+              <w:rPr>
+                <w:rFonts w:ascii="Calibri" w:eastAsia="Times New Roman" w:hAnsi="Calibri" w:cs="Calibri"/>
+                <w:color w:val="000000"/>
+              </w:rPr>
+            </w:pPr>
+            <w:r>
+              <w:rPr>
+                <w:rFonts w:ascii="Calibri" w:eastAsia="Times New Roman" w:hAnsi="Calibri" w:cs="Calibri"/>
+                <w:color w:val="000000"/>
+              </w:rPr>
+              <w:t>-0.31</w:t>
+            </w:r>
+          </w:p>
+        </w:tc>
+        <w:tc>
+          <w:tcPr>
+            <w:tcW w:w="1162" w:type="dxa"/>
+            <w:tcBorders>
+              <w:top w:val="nil"/>
+              <w:left w:val="nil"/>
+              <w:bottom w:val="nil"/>
+              <w:right w:val="nil"/>
+            </w:tcBorders>
+            <w:shd w:val="clear" w:color="auto" w:fill="auto"/>
+            <w:noWrap/>
+            <w:vAlign w:val="bottom"/>
+            <w:hideMark/>
+          </w:tcPr>
+          <w:p>
+            <w:pPr>
+              <w:spacing w:after="0" w:line="240" w:lineRule="auto"/>
+              <w:jc w:val="center"/>
+              <w:rPr>
+                <w:rFonts w:ascii="Calibri" w:eastAsia="Times New Roman" w:hAnsi="Calibri" w:cs="Calibri"/>
+                <w:color w:val="000000"/>
+              </w:rPr>
+            </w:pPr>
+            <w:r>
+              <w:rPr>
+                <w:rFonts w:ascii="Calibri" w:eastAsia="Times New Roman" w:hAnsi="Calibri" w:cs="Calibri"/>
+                <w:color w:val="000000"/>
+              </w:rPr>
+              <w:t>0.13</w:t>
+            </w:r>
+          </w:p>
+        </w:tc>
+        <w:tc>
+          <w:tcPr>
+            <w:tcW w:w="1155" w:type="dxa"/>
+            <w:tcBorders>
+              <w:top w:val="nil"/>
+              <w:left w:val="nil"/>
+              <w:bottom w:val="nil"/>
+              <w:right w:val="nil"/>
+            </w:tcBorders>
+            <w:shd w:val="clear" w:color="auto" w:fill="auto"/>
+            <w:noWrap/>
+            <w:vAlign w:val="bottom"/>
+            <w:hideMark/>
+          </w:tcPr>
+          <w:p>
+            <w:pPr>
+              <w:spacing w:after="0" w:line="240" w:lineRule="auto"/>
+              <w:jc w:val="center"/>
+              <w:rPr>
+                <w:rFonts w:ascii="Calibri" w:eastAsia="Times New Roman" w:hAnsi="Calibri" w:cs="Calibri"/>
+                <w:color w:val="000000"/>
+              </w:rPr>
+            </w:pPr>
+            <w:r>
+              <w:rPr>
+                <w:rFonts w:ascii="Calibri" w:eastAsia="Times New Roman" w:hAnsi="Calibri" w:cs="Calibri"/>
+                <w:color w:val="000000"/>
+              </w:rPr>
+              <w:t>80.5%</w:t>
+            </w:r>
+          </w:p>
+        </w:tc>
+      </w:tr>
+      <w:tr>
+        <w:trPr>
+          <w:trHeight w:val="300"/>
+          <w:jc w:val="center"/>
+        </w:trPr>
+        <w:tc>
+          <w:tcPr>
+            <w:tcW w:w="4328" w:type="dxa"/>
+            <w:tcBorders>
+              <w:top w:val="nil"/>
+              <w:left w:val="nil"/>
+              <w:bottom w:val="nil"/>
+              <w:right w:val="nil"/>
+            </w:tcBorders>
+            <w:shd w:val="clear" w:color="auto" w:fill="auto"/>
+            <w:noWrap/>
+            <w:vAlign w:val="bottom"/>
+            <w:hideMark/>
+          </w:tcPr>
+          <w:p>
+            <w:pPr>
+              <w:spacing w:after="0" w:line="240" w:lineRule="auto"/>
+              <w:rPr>
+                <w:rFonts w:ascii="Calibri" w:eastAsia="Times New Roman" w:hAnsi="Calibri" w:cs="Calibri"/>
+                <w:color w:val="000000"/>
+              </w:rPr>
+            </w:pPr>
+            <w:r>
+              <w:rPr>
+                <w:rFonts w:ascii="Calibri" w:eastAsia="Times New Roman" w:hAnsi="Calibri" w:cs="Calibri"/>
+                <w:color w:val="000000"/>
+              </w:rPr>
+              <w:t>Movie (Terminator)</w:t>
+            </w:r>
+          </w:p>
+        </w:tc>
+        <w:tc>
+          <w:tcPr>
+            <w:tcW w:w="1155" w:type="dxa"/>
+            <w:tcBorders>
+              <w:top w:val="nil"/>
+              <w:left w:val="nil"/>
+              <w:bottom w:val="nil"/>
+              <w:right w:val="nil"/>
+            </w:tcBorders>
+            <w:shd w:val="clear" w:color="auto" w:fill="auto"/>
+            <w:noWrap/>
+            <w:vAlign w:val="bottom"/>
+            <w:hideMark/>
+          </w:tcPr>
+          <w:p>
+            <w:pPr>
+              <w:spacing w:after="0" w:line="240" w:lineRule="auto"/>
+              <w:jc w:val="center"/>
+              <w:rPr>
+                <w:rFonts w:ascii="Calibri" w:eastAsia="Times New Roman" w:hAnsi="Calibri" w:cs="Calibri"/>
+                <w:color w:val="000000"/>
+              </w:rPr>
+            </w:pPr>
+            <w:r>
+              <w:rPr>
+                <w:rFonts w:ascii="Calibri" w:eastAsia="Times New Roman" w:hAnsi="Calibri" w:cs="Calibri"/>
+                <w:color w:val="000000"/>
+              </w:rPr>
+              <w:t>-0.34</w:t>
+            </w:r>
+          </w:p>
+        </w:tc>
+        <w:tc>
+          <w:tcPr>
+            <w:tcW w:w="1149" w:type="dxa"/>
+            <w:tcBorders>
+              <w:top w:val="nil"/>
+              <w:left w:val="nil"/>
+              <w:bottom w:val="nil"/>
+              <w:right w:val="nil"/>
+            </w:tcBorders>
+            <w:shd w:val="clear" w:color="auto" w:fill="auto"/>
+            <w:noWrap/>
+            <w:vAlign w:val="bottom"/>
+            <w:hideMark/>
+          </w:tcPr>
+          <w:p>
+            <w:pPr>
+              <w:spacing w:after="0" w:line="240" w:lineRule="auto"/>
+              <w:jc w:val="center"/>
+              <w:rPr>
+                <w:rFonts w:ascii="Calibri" w:eastAsia="Times New Roman" w:hAnsi="Calibri" w:cs="Calibri"/>
+                <w:color w:val="000000"/>
+              </w:rPr>
+            </w:pPr>
+            <w:r>
+              <w:rPr>
+                <w:rFonts w:ascii="Calibri" w:eastAsia="Times New Roman" w:hAnsi="Calibri" w:cs="Calibri"/>
+                <w:color w:val="000000"/>
+              </w:rPr>
+              <w:t>-0.50</w:t>
+            </w:r>
+          </w:p>
+        </w:tc>
+        <w:tc>
+          <w:tcPr>
+            <w:tcW w:w="1162" w:type="dxa"/>
+            <w:tcBorders>
+              <w:top w:val="nil"/>
+              <w:left w:val="nil"/>
+              <w:bottom w:val="nil"/>
+              <w:right w:val="nil"/>
+            </w:tcBorders>
+            <w:shd w:val="clear" w:color="auto" w:fill="auto"/>
+            <w:noWrap/>
+            <w:vAlign w:val="bottom"/>
+            <w:hideMark/>
+          </w:tcPr>
+          <w:p>
+            <w:pPr>
+              <w:spacing w:after="0" w:line="240" w:lineRule="auto"/>
+              <w:jc w:val="center"/>
+              <w:rPr>
+                <w:rFonts w:ascii="Calibri" w:eastAsia="Times New Roman" w:hAnsi="Calibri" w:cs="Calibri"/>
+                <w:color w:val="000000"/>
+              </w:rPr>
+            </w:pPr>
+            <w:r>
+              <w:rPr>
+                <w:rFonts w:ascii="Calibri" w:eastAsia="Times New Roman" w:hAnsi="Calibri" w:cs="Calibri"/>
+                <w:color w:val="000000"/>
+              </w:rPr>
+              <w:t>-0.18</w:t>
+            </w:r>
+          </w:p>
+        </w:tc>
+        <w:tc>
+          <w:tcPr>
+            <w:tcW w:w="1155" w:type="dxa"/>
+            <w:tcBorders>
+              <w:top w:val="nil"/>
+              <w:left w:val="nil"/>
+              <w:bottom w:val="nil"/>
+              <w:right w:val="nil"/>
+            </w:tcBorders>
+            <w:shd w:val="clear" w:color="auto" w:fill="auto"/>
+            <w:noWrap/>
+            <w:vAlign w:val="bottom"/>
+            <w:hideMark/>
+          </w:tcPr>
+          <w:p>
+            <w:pPr>
+              <w:spacing w:after="0" w:line="240" w:lineRule="auto"/>
+              <w:jc w:val="center"/>
+              <w:rPr>
+                <w:rFonts w:ascii="Calibri" w:eastAsia="Times New Roman" w:hAnsi="Calibri" w:cs="Calibri"/>
+                <w:color w:val="000000"/>
+              </w:rPr>
+            </w:pPr>
+            <w:r>
+              <w:rPr>
+                <w:rFonts w:ascii="Calibri" w:eastAsia="Times New Roman" w:hAnsi="Calibri" w:cs="Calibri"/>
+                <w:color w:val="000000"/>
+              </w:rPr>
+              <w:t>100.0%</w:t>
+            </w:r>
+          </w:p>
+        </w:tc>
+      </w:tr>
+      <w:tr>
+        <w:trPr>
+          <w:trHeight w:val="300"/>
+          <w:jc w:val="center"/>
+        </w:trPr>
+        <w:tc>
+          <w:tcPr>
+            <w:tcW w:w="4328" w:type="dxa"/>
+            <w:tcBorders>
+              <w:top w:val="nil"/>
+              <w:left w:val="nil"/>
+              <w:bottom w:val="nil"/>
+              <w:right w:val="nil"/>
+            </w:tcBorders>
+            <w:shd w:val="clear" w:color="auto" w:fill="auto"/>
+            <w:noWrap/>
+            <w:vAlign w:val="bottom"/>
+            <w:hideMark/>
+          </w:tcPr>
+          <w:p>
+            <w:pPr>
+              <w:spacing w:after="0" w:line="240" w:lineRule="auto"/>
+              <w:rPr>
+                <w:rFonts w:ascii="Calibri" w:eastAsia="Times New Roman" w:hAnsi="Calibri" w:cs="Calibri"/>
+                <w:color w:val="000000"/>
+              </w:rPr>
+            </w:pPr>
+            <w:r>
+              <w:rPr>
+                <w:rFonts w:ascii="Calibri" w:eastAsia="Times New Roman" w:hAnsi="Calibri" w:cs="Calibri"/>
+                <w:color w:val="000000"/>
+              </w:rPr>
+              <w:t>Empathy</w:t>
+            </w:r>
+          </w:p>
+        </w:tc>
+        <w:tc>
+          <w:tcPr>
+            <w:tcW w:w="1155" w:type="dxa"/>
+            <w:tcBorders>
+              <w:top w:val="nil"/>
+              <w:left w:val="nil"/>
+              <w:bottom w:val="nil"/>
+              <w:right w:val="nil"/>
+            </w:tcBorders>
+            <w:shd w:val="clear" w:color="auto" w:fill="auto"/>
+            <w:noWrap/>
+            <w:vAlign w:val="bottom"/>
+            <w:hideMark/>
+          </w:tcPr>
+          <w:p>
+            <w:pPr>
+              <w:spacing w:after="0" w:line="240" w:lineRule="auto"/>
+              <w:jc w:val="center"/>
+              <w:rPr>
+                <w:rFonts w:ascii="Calibri" w:eastAsia="Times New Roman" w:hAnsi="Calibri" w:cs="Calibri"/>
+                <w:color w:val="000000"/>
+              </w:rPr>
+            </w:pPr>
+            <w:r>
+              <w:rPr>
+                <w:rFonts w:ascii="Calibri" w:eastAsia="Times New Roman" w:hAnsi="Calibri" w:cs="Calibri"/>
+                <w:color w:val="000000"/>
+              </w:rPr>
+              <w:t>-0.08</w:t>
+            </w:r>
+          </w:p>
+        </w:tc>
+        <w:tc>
+          <w:tcPr>
+            <w:tcW w:w="1149" w:type="dxa"/>
+            <w:tcBorders>
+              <w:top w:val="nil"/>
+              <w:left w:val="nil"/>
+              <w:bottom w:val="nil"/>
+              <w:right w:val="nil"/>
+            </w:tcBorders>
+            <w:shd w:val="clear" w:color="auto" w:fill="auto"/>
+            <w:noWrap/>
+            <w:vAlign w:val="bottom"/>
+            <w:hideMark/>
+          </w:tcPr>
+          <w:p>
+            <w:pPr>
+              <w:spacing w:after="0" w:line="240" w:lineRule="auto"/>
+              <w:jc w:val="center"/>
+              <w:rPr>
+                <w:rFonts w:ascii="Calibri" w:eastAsia="Times New Roman" w:hAnsi="Calibri" w:cs="Calibri"/>
+                <w:color w:val="000000"/>
+              </w:rPr>
+            </w:pPr>
+            <w:r>
+              <w:rPr>
+                <w:rFonts w:ascii="Calibri" w:eastAsia="Times New Roman" w:hAnsi="Calibri" w:cs="Calibri"/>
+                <w:color w:val="000000"/>
+              </w:rPr>
+              <w:t>-0.21</w:t>
+            </w:r>
+          </w:p>
+        </w:tc>
+        <w:tc>
+          <w:tcPr>
+            <w:tcW w:w="1162" w:type="dxa"/>
+            <w:tcBorders>
+              <w:top w:val="nil"/>
+              <w:left w:val="nil"/>
+              <w:bottom w:val="nil"/>
+              <w:right w:val="nil"/>
+            </w:tcBorders>
+            <w:shd w:val="clear" w:color="auto" w:fill="auto"/>
+            <w:noWrap/>
+            <w:vAlign w:val="bottom"/>
+            <w:hideMark/>
+          </w:tcPr>
+          <w:p>
+            <w:pPr>
+              <w:spacing w:after="0" w:line="240" w:lineRule="auto"/>
+              <w:jc w:val="center"/>
+              <w:rPr>
+                <w:rFonts w:ascii="Calibri" w:eastAsia="Times New Roman" w:hAnsi="Calibri" w:cs="Calibri"/>
+                <w:color w:val="000000"/>
+              </w:rPr>
+            </w:pPr>
+            <w:r>
+              <w:rPr>
+                <w:rFonts w:ascii="Calibri" w:eastAsia="Times New Roman" w:hAnsi="Calibri" w:cs="Calibri"/>
+                <w:color w:val="000000"/>
+              </w:rPr>
+              <w:t>0.06</w:t>
+            </w:r>
+          </w:p>
+        </w:tc>
+        <w:tc>
+          <w:tcPr>
+            <w:tcW w:w="1155" w:type="dxa"/>
+            <w:tcBorders>
+              <w:top w:val="nil"/>
+              <w:left w:val="nil"/>
+              <w:bottom w:val="nil"/>
+              <w:right w:val="nil"/>
+            </w:tcBorders>
+            <w:shd w:val="clear" w:color="auto" w:fill="auto"/>
+            <w:noWrap/>
+            <w:vAlign w:val="bottom"/>
+            <w:hideMark/>
+          </w:tcPr>
+          <w:p>
+            <w:pPr>
+              <w:spacing w:after="0" w:line="240" w:lineRule="auto"/>
+              <w:jc w:val="center"/>
+              <w:rPr>
+                <w:rFonts w:ascii="Calibri" w:eastAsia="Times New Roman" w:hAnsi="Calibri" w:cs="Calibri"/>
+                <w:color w:val="000000"/>
+              </w:rPr>
+            </w:pPr>
+            <w:r>
+              <w:rPr>
+                <w:rFonts w:ascii="Calibri" w:eastAsia="Times New Roman" w:hAnsi="Calibri" w:cs="Calibri"/>
+                <w:color w:val="000000"/>
+              </w:rPr>
+              <w:t>89.8%</w:t>
+            </w:r>
+          </w:p>
+        </w:tc>
+      </w:tr>
+      <w:tr>
+        <w:trPr>
+          <w:trHeight w:val="300"/>
+          <w:jc w:val="center"/>
+        </w:trPr>
+        <w:tc>
+          <w:tcPr>
+            <w:tcW w:w="4328" w:type="dxa"/>
+            <w:tcBorders>
+              <w:top w:val="nil"/>
+              <w:left w:val="nil"/>
+              <w:bottom w:val="nil"/>
+              <w:right w:val="nil"/>
+            </w:tcBorders>
+            <w:shd w:val="clear" w:color="auto" w:fill="auto"/>
+            <w:noWrap/>
+            <w:vAlign w:val="bottom"/>
+            <w:hideMark/>
+          </w:tcPr>
+          <w:p>
+            <w:pPr>
+              <w:spacing w:after="0" w:line="240" w:lineRule="auto"/>
+              <w:rPr>
+                <w:rFonts w:ascii="Calibri" w:eastAsia="Times New Roman" w:hAnsi="Calibri" w:cs="Calibri"/>
+                <w:color w:val="000000"/>
+              </w:rPr>
+            </w:pPr>
+            <w:r>
+              <w:rPr>
+                <w:rFonts w:ascii="Calibri" w:eastAsia="Times New Roman" w:hAnsi="Calibri" w:cs="Calibri"/>
+                <w:color w:val="000000"/>
+              </w:rPr>
+              <w:t>Authoritarianism</w:t>
+            </w:r>
+          </w:p>
+        </w:tc>
+        <w:tc>
+          <w:tcPr>
+            <w:tcW w:w="1155" w:type="dxa"/>
+            <w:tcBorders>
+              <w:top w:val="nil"/>
+              <w:left w:val="nil"/>
+              <w:bottom w:val="nil"/>
+              <w:right w:val="nil"/>
+            </w:tcBorders>
+            <w:shd w:val="clear" w:color="auto" w:fill="auto"/>
+            <w:noWrap/>
+            <w:vAlign w:val="bottom"/>
+            <w:hideMark/>
+          </w:tcPr>
+          <w:p>
+            <w:pPr>
+              <w:spacing w:after="0" w:line="240" w:lineRule="auto"/>
+              <w:jc w:val="center"/>
+              <w:rPr>
+                <w:rFonts w:ascii="Calibri" w:eastAsia="Times New Roman" w:hAnsi="Calibri" w:cs="Calibri"/>
+                <w:color w:val="000000"/>
+              </w:rPr>
+            </w:pPr>
+            <w:r>
+              <w:rPr>
+                <w:rFonts w:ascii="Calibri" w:eastAsia="Times New Roman" w:hAnsi="Calibri" w:cs="Calibri"/>
+                <w:color w:val="000000"/>
+              </w:rPr>
+              <w:t>0.22</w:t>
+            </w:r>
+          </w:p>
+        </w:tc>
+        <w:tc>
+          <w:tcPr>
+            <w:tcW w:w="1149" w:type="dxa"/>
+            <w:tcBorders>
+              <w:top w:val="nil"/>
+              <w:left w:val="nil"/>
+              <w:bottom w:val="nil"/>
+              <w:right w:val="nil"/>
+            </w:tcBorders>
+            <w:shd w:val="clear" w:color="auto" w:fill="auto"/>
+            <w:noWrap/>
+            <w:vAlign w:val="bottom"/>
+            <w:hideMark/>
+          </w:tcPr>
+          <w:p>
+            <w:pPr>
+              <w:spacing w:after="0" w:line="240" w:lineRule="auto"/>
+              <w:jc w:val="center"/>
+              <w:rPr>
+                <w:rFonts w:ascii="Calibri" w:eastAsia="Times New Roman" w:hAnsi="Calibri" w:cs="Calibri"/>
+                <w:color w:val="000000"/>
+              </w:rPr>
+            </w:pPr>
+            <w:r>
+              <w:rPr>
+                <w:rFonts w:ascii="Calibri" w:eastAsia="Times New Roman" w:hAnsi="Calibri" w:cs="Calibri"/>
+                <w:color w:val="000000"/>
+              </w:rPr>
+              <w:t>0.07</w:t>
+            </w:r>
+          </w:p>
+        </w:tc>
+        <w:tc>
+          <w:tcPr>
+            <w:tcW w:w="1162" w:type="dxa"/>
+            <w:tcBorders>
+              <w:top w:val="nil"/>
+              <w:left w:val="nil"/>
+              <w:bottom w:val="nil"/>
+              <w:right w:val="nil"/>
+            </w:tcBorders>
+            <w:shd w:val="clear" w:color="auto" w:fill="auto"/>
+            <w:noWrap/>
+            <w:vAlign w:val="bottom"/>
+            <w:hideMark/>
+          </w:tcPr>
+          <w:p>
+            <w:pPr>
+              <w:spacing w:after="0" w:line="240" w:lineRule="auto"/>
+              <w:jc w:val="center"/>
+              <w:rPr>
+                <w:rFonts w:ascii="Calibri" w:eastAsia="Times New Roman" w:hAnsi="Calibri" w:cs="Calibri"/>
+                <w:color w:val="000000"/>
+              </w:rPr>
+            </w:pPr>
+            <w:r>
+              <w:rPr>
+                <w:rFonts w:ascii="Calibri" w:eastAsia="Times New Roman" w:hAnsi="Calibri" w:cs="Calibri"/>
+                <w:color w:val="000000"/>
+              </w:rPr>
+              <w:t>0.37</w:t>
+            </w:r>
+          </w:p>
+        </w:tc>
+        <w:tc>
+          <w:tcPr>
+            <w:tcW w:w="1155" w:type="dxa"/>
+            <w:tcBorders>
+              <w:top w:val="nil"/>
+              <w:left w:val="nil"/>
+              <w:bottom w:val="nil"/>
+              <w:right w:val="nil"/>
+            </w:tcBorders>
+            <w:shd w:val="clear" w:color="auto" w:fill="auto"/>
+            <w:noWrap/>
+            <w:vAlign w:val="bottom"/>
+            <w:hideMark/>
+          </w:tcPr>
+          <w:p>
+            <w:pPr>
+              <w:spacing w:after="0" w:line="240" w:lineRule="auto"/>
+              <w:jc w:val="center"/>
+              <w:rPr>
+                <w:rFonts w:ascii="Calibri" w:eastAsia="Times New Roman" w:hAnsi="Calibri" w:cs="Calibri"/>
+                <w:color w:val="000000"/>
+              </w:rPr>
+            </w:pPr>
+            <w:r>
+              <w:rPr>
+                <w:rFonts w:ascii="Calibri" w:eastAsia="Times New Roman" w:hAnsi="Calibri" w:cs="Calibri"/>
+                <w:color w:val="000000"/>
+              </w:rPr>
+              <w:t>100.0%</w:t>
+            </w:r>
+          </w:p>
+        </w:tc>
+      </w:tr>
+      <w:tr>
+        <w:trPr>
+          <w:trHeight w:val="300"/>
+          <w:jc w:val="center"/>
+        </w:trPr>
+        <w:tc>
+          <w:tcPr>
+            <w:tcW w:w="4328" w:type="dxa"/>
+            <w:tcBorders>
+              <w:top w:val="nil"/>
+              <w:left w:val="nil"/>
+              <w:bottom w:val="nil"/>
+              <w:right w:val="nil"/>
+            </w:tcBorders>
+            <w:shd w:val="clear" w:color="auto" w:fill="auto"/>
+            <w:noWrap/>
+            <w:vAlign w:val="bottom"/>
+            <w:hideMark/>
+          </w:tcPr>
+          <w:p>
+            <w:pPr>
+              <w:spacing w:after="0" w:line="240" w:lineRule="auto"/>
+              <w:rPr>
+                <w:rFonts w:ascii="Calibri" w:eastAsia="Times New Roman" w:hAnsi="Calibri" w:cs="Calibri"/>
+                <w:color w:val="000000"/>
+              </w:rPr>
+            </w:pPr>
+            <w:r>
+              <w:rPr>
+                <w:rFonts w:ascii="Calibri" w:eastAsia="Times New Roman" w:hAnsi="Calibri" w:cs="Calibri"/>
+                <w:color w:val="000000"/>
+              </w:rPr>
+              <w:t>Movie (Terminator) * Empathy</w:t>
+            </w:r>
+          </w:p>
+        </w:tc>
+        <w:tc>
+          <w:tcPr>
+            <w:tcW w:w="1155" w:type="dxa"/>
+            <w:tcBorders>
+              <w:top w:val="nil"/>
+              <w:left w:val="nil"/>
+              <w:bottom w:val="nil"/>
+              <w:right w:val="nil"/>
+            </w:tcBorders>
+            <w:shd w:val="clear" w:color="auto" w:fill="auto"/>
+            <w:noWrap/>
+            <w:vAlign w:val="bottom"/>
+            <w:hideMark/>
+          </w:tcPr>
+          <w:p>
+            <w:pPr>
+              <w:spacing w:after="0" w:line="240" w:lineRule="auto"/>
+              <w:jc w:val="center"/>
+              <w:rPr>
+                <w:rFonts w:ascii="Calibri" w:eastAsia="Times New Roman" w:hAnsi="Calibri" w:cs="Calibri"/>
+                <w:color w:val="000000"/>
+              </w:rPr>
+            </w:pPr>
+            <w:r>
+              <w:rPr>
+                <w:rFonts w:ascii="Calibri" w:eastAsia="Times New Roman" w:hAnsi="Calibri" w:cs="Calibri"/>
+                <w:color w:val="000000"/>
+              </w:rPr>
+              <w:t>-0.02</w:t>
+            </w:r>
+          </w:p>
+        </w:tc>
+        <w:tc>
+          <w:tcPr>
+            <w:tcW w:w="1149" w:type="dxa"/>
+            <w:tcBorders>
+              <w:top w:val="nil"/>
+              <w:left w:val="nil"/>
+              <w:bottom w:val="nil"/>
+              <w:right w:val="nil"/>
+            </w:tcBorders>
+            <w:shd w:val="clear" w:color="auto" w:fill="auto"/>
+            <w:noWrap/>
+            <w:vAlign w:val="bottom"/>
+            <w:hideMark/>
+          </w:tcPr>
+          <w:p>
+            <w:pPr>
+              <w:spacing w:after="0" w:line="240" w:lineRule="auto"/>
+              <w:jc w:val="center"/>
+              <w:rPr>
+                <w:rFonts w:ascii="Calibri" w:eastAsia="Times New Roman" w:hAnsi="Calibri" w:cs="Calibri"/>
+                <w:color w:val="000000"/>
+              </w:rPr>
+            </w:pPr>
+            <w:r>
+              <w:rPr>
+                <w:rFonts w:ascii="Calibri" w:eastAsia="Times New Roman" w:hAnsi="Calibri" w:cs="Calibri"/>
+                <w:color w:val="000000"/>
+              </w:rPr>
+              <w:t>-0.21</w:t>
+            </w:r>
+          </w:p>
+        </w:tc>
+        <w:tc>
+          <w:tcPr>
+            <w:tcW w:w="1162" w:type="dxa"/>
+            <w:tcBorders>
+              <w:top w:val="nil"/>
+              <w:left w:val="nil"/>
+              <w:bottom w:val="nil"/>
+              <w:right w:val="nil"/>
+            </w:tcBorders>
+            <w:shd w:val="clear" w:color="auto" w:fill="auto"/>
+            <w:noWrap/>
+            <w:vAlign w:val="bottom"/>
+            <w:hideMark/>
+          </w:tcPr>
+          <w:p>
+            <w:pPr>
+              <w:spacing w:after="0" w:line="240" w:lineRule="auto"/>
+              <w:jc w:val="center"/>
+              <w:rPr>
+                <w:rFonts w:ascii="Calibri" w:eastAsia="Times New Roman" w:hAnsi="Calibri" w:cs="Calibri"/>
+                <w:color w:val="000000"/>
+              </w:rPr>
+            </w:pPr>
+            <w:r>
+              <w:rPr>
+                <w:rFonts w:ascii="Calibri" w:eastAsia="Times New Roman" w:hAnsi="Calibri" w:cs="Calibri"/>
+                <w:color w:val="000000"/>
+              </w:rPr>
+              <w:t>0.17</w:t>
+            </w:r>
+          </w:p>
+        </w:tc>
+        <w:tc>
+          <w:tcPr>
+            <w:tcW w:w="1155" w:type="dxa"/>
+            <w:tcBorders>
+              <w:top w:val="nil"/>
+              <w:left w:val="nil"/>
+              <w:bottom w:val="nil"/>
+              <w:right w:val="nil"/>
+            </w:tcBorders>
+            <w:shd w:val="clear" w:color="auto" w:fill="auto"/>
+            <w:noWrap/>
+            <w:vAlign w:val="bottom"/>
+            <w:hideMark/>
+          </w:tcPr>
+          <w:p>
+            <w:pPr>
+              <w:spacing w:after="0" w:line="240" w:lineRule="auto"/>
+              <w:jc w:val="center"/>
+              <w:rPr>
+                <w:rFonts w:ascii="Calibri" w:eastAsia="Times New Roman" w:hAnsi="Calibri" w:cs="Calibri"/>
+                <w:color w:val="000000"/>
+              </w:rPr>
+            </w:pPr>
+            <w:r>
+              <w:rPr>
+                <w:rFonts w:ascii="Calibri" w:eastAsia="Times New Roman" w:hAnsi="Calibri" w:cs="Calibri"/>
+                <w:color w:val="000000"/>
+              </w:rPr>
+              <w:t>60.0%</w:t>
+            </w:r>
+          </w:p>
+        </w:tc>
+      </w:tr>
+      <w:tr>
+        <w:trPr>
+          <w:trHeight w:val="300"/>
+          <w:jc w:val="center"/>
+        </w:trPr>
+        <w:tc>
+          <w:tcPr>
+            <w:tcW w:w="4328" w:type="dxa"/>
+            <w:tcBorders>
+              <w:top w:val="nil"/>
+              <w:left w:val="nil"/>
+              <w:bottom w:val="single" w:sz="4" w:space="0" w:color="auto"/>
+              <w:right w:val="nil"/>
+            </w:tcBorders>
+            <w:shd w:val="clear" w:color="auto" w:fill="auto"/>
+            <w:noWrap/>
+            <w:vAlign w:val="bottom"/>
+            <w:hideMark/>
+          </w:tcPr>
+          <w:p>
+            <w:pPr>
+              <w:spacing w:after="0" w:line="240" w:lineRule="auto"/>
+              <w:rPr>
+                <w:rFonts w:ascii="Calibri" w:eastAsia="Times New Roman" w:hAnsi="Calibri" w:cs="Calibri"/>
+                <w:color w:val="000000"/>
+              </w:rPr>
+            </w:pPr>
+            <w:r>
+              <w:rPr>
+                <w:rFonts w:ascii="Calibri" w:eastAsia="Times New Roman" w:hAnsi="Calibri" w:cs="Calibri"/>
+                <w:color w:val="000000"/>
+              </w:rPr>
+              <w:t>Movie (Terminator) * Authoritarianism</w:t>
+            </w:r>
+          </w:p>
+        </w:tc>
+        <w:tc>
+          <w:tcPr>
+            <w:tcW w:w="1155" w:type="dxa"/>
+            <w:tcBorders>
+              <w:top w:val="nil"/>
+              <w:left w:val="nil"/>
+              <w:bottom w:val="single" w:sz="4" w:space="0" w:color="auto"/>
+              <w:right w:val="nil"/>
+            </w:tcBorders>
+            <w:shd w:val="clear" w:color="auto" w:fill="auto"/>
+            <w:noWrap/>
+            <w:vAlign w:val="bottom"/>
+            <w:hideMark/>
+          </w:tcPr>
+          <w:p>
+            <w:pPr>
+              <w:spacing w:after="0" w:line="240" w:lineRule="auto"/>
+              <w:jc w:val="center"/>
+              <w:rPr>
+                <w:rFonts w:ascii="Calibri" w:eastAsia="Times New Roman" w:hAnsi="Calibri" w:cs="Calibri"/>
+                <w:color w:val="000000"/>
+              </w:rPr>
+            </w:pPr>
+            <w:r>
+              <w:rPr>
+                <w:rFonts w:ascii="Calibri" w:eastAsia="Times New Roman" w:hAnsi="Calibri" w:cs="Calibri"/>
+                <w:color w:val="000000"/>
+              </w:rPr>
+              <w:t>-0.13</w:t>
+            </w:r>
+          </w:p>
+        </w:tc>
+        <w:tc>
+          <w:tcPr>
+            <w:tcW w:w="1149" w:type="dxa"/>
+            <w:tcBorders>
+              <w:top w:val="nil"/>
+              <w:left w:val="nil"/>
+              <w:bottom w:val="single" w:sz="4" w:space="0" w:color="auto"/>
+              <w:right w:val="nil"/>
+            </w:tcBorders>
+            <w:shd w:val="clear" w:color="auto" w:fill="auto"/>
+            <w:noWrap/>
+            <w:vAlign w:val="bottom"/>
+            <w:hideMark/>
+          </w:tcPr>
+          <w:p>
+            <w:pPr>
+              <w:spacing w:after="0" w:line="240" w:lineRule="auto"/>
+              <w:jc w:val="center"/>
+              <w:rPr>
+                <w:rFonts w:ascii="Calibri" w:eastAsia="Times New Roman" w:hAnsi="Calibri" w:cs="Calibri"/>
+                <w:color w:val="000000"/>
+              </w:rPr>
+            </w:pPr>
+            <w:r>
+              <w:rPr>
+                <w:rFonts w:ascii="Calibri" w:eastAsia="Times New Roman" w:hAnsi="Calibri" w:cs="Calibri"/>
+                <w:color w:val="000000"/>
+              </w:rPr>
+              <w:t>-0.30</w:t>
+            </w:r>
+          </w:p>
+        </w:tc>
+        <w:tc>
+          <w:tcPr>
+            <w:tcW w:w="1162" w:type="dxa"/>
+            <w:tcBorders>
+              <w:top w:val="nil"/>
+              <w:left w:val="nil"/>
+              <w:bottom w:val="single" w:sz="4" w:space="0" w:color="auto"/>
+              <w:right w:val="nil"/>
+            </w:tcBorders>
+            <w:shd w:val="clear" w:color="auto" w:fill="auto"/>
+            <w:noWrap/>
+            <w:vAlign w:val="bottom"/>
+            <w:hideMark/>
+          </w:tcPr>
+          <w:p>
+            <w:pPr>
+              <w:spacing w:after="0" w:line="240" w:lineRule="auto"/>
+              <w:jc w:val="center"/>
+              <w:rPr>
+                <w:rFonts w:ascii="Calibri" w:eastAsia="Times New Roman" w:hAnsi="Calibri" w:cs="Calibri"/>
+                <w:color w:val="000000"/>
+              </w:rPr>
+            </w:pPr>
+            <w:r>
+              <w:rPr>
+                <w:rFonts w:ascii="Calibri" w:eastAsia="Times New Roman" w:hAnsi="Calibri" w:cs="Calibri"/>
+                <w:color w:val="000000"/>
+              </w:rPr>
+              <w:t>0.06</w:t>
+            </w:r>
+          </w:p>
+        </w:tc>
+        <w:tc>
+          <w:tcPr>
+            <w:tcW w:w="1155" w:type="dxa"/>
+            <w:tcBorders>
+              <w:top w:val="nil"/>
+              <w:left w:val="nil"/>
+              <w:bottom w:val="single" w:sz="4" w:space="0" w:color="auto"/>
+              <w:right w:val="nil"/>
+            </w:tcBorders>
+            <w:shd w:val="clear" w:color="auto" w:fill="auto"/>
+            <w:noWrap/>
+            <w:vAlign w:val="bottom"/>
+            <w:hideMark/>
+          </w:tcPr>
+          <w:p>
+            <w:pPr>
+              <w:spacing w:after="0" w:line="240" w:lineRule="auto"/>
+              <w:jc w:val="center"/>
+              <w:rPr>
+                <w:rFonts w:ascii="Calibri" w:eastAsia="Times New Roman" w:hAnsi="Calibri" w:cs="Calibri"/>
+                <w:color w:val="000000"/>
+              </w:rPr>
+            </w:pPr>
+            <w:r>
+              <w:rPr>
+                <w:rFonts w:ascii="Calibri" w:eastAsia="Times New Roman" w:hAnsi="Calibri" w:cs="Calibri"/>
+                <w:color w:val="000000"/>
+              </w:rPr>
+              <w:t>96.9%</w:t>
+            </w:r>
+          </w:p>
+        </w:tc>
+      </w:tr>
+      <w:tr>
+        <w:trPr>
+          <w:trHeight w:val="300"/>
+          <w:jc w:val="center"/>
+        </w:trPr>
+        <w:tc>
+          <w:tcPr>
+            <w:tcW w:w="8949" w:type="dxa"/>
+            <w:gridSpan w:val="5"/>
+            <w:tcBorders>
+              <w:top w:val="nil"/>
+              <w:left w:val="nil"/>
+              <w:bottom w:val="nil"/>
+              <w:right w:val="nil"/>
+            </w:tcBorders>
+            <w:shd w:val="clear" w:color="auto" w:fill="auto"/>
+            <w:noWrap/>
+            <w:vAlign w:val="bottom"/>
+            <w:hideMark/>
+          </w:tcPr>
+          <w:p>
+            <w:pPr>
+              <w:spacing w:after="0" w:line="240" w:lineRule="auto"/>
+              <w:rPr>
+                <w:rFonts w:ascii="Calibri" w:eastAsia="Times New Roman" w:hAnsi="Calibri" w:cs="Calibri"/>
+                <w:color w:val="000000"/>
+              </w:rPr>
+            </w:pPr>
+            <w:r>
+              <w:rPr>
+                <w:rFonts w:ascii="Calibri" w:eastAsia="Times New Roman" w:hAnsi="Calibri" w:cs="Calibri"/>
+                <w:color w:val="000000"/>
+              </w:rPr>
+              <w:t xml:space="preserve">NB: </w:t>
+            </w:r>
+            <w:r>
+              <w:rPr>
+                <w:rFonts w:ascii="Calibri" w:eastAsia="Times New Roman" w:hAnsi="Calibri" w:cs="Calibri"/>
+                <w:color w:val="000000"/>
+              </w:rPr>
+              <w:t>Probability</w:t>
+            </w:r>
+            <w:r>
+              <w:rPr>
+                <w:rFonts w:ascii="Calibri" w:eastAsia="Times New Roman" w:hAnsi="Calibri" w:cs="Calibri"/>
+                <w:color w:val="000000"/>
+              </w:rPr>
+              <w:t xml:space="preserve"> is the posterior probability</w:t>
+            </w:r>
+            <w:r>
+              <w:rPr>
+                <w:rFonts w:ascii="Calibri" w:eastAsia="Times New Roman" w:hAnsi="Calibri" w:cs="Calibri"/>
+                <w:color w:val="000000"/>
+              </w:rPr>
+              <w:t xml:space="preserve"> that</w:t>
+            </w:r>
+            <w:r>
+              <w:rPr>
+                <w:rFonts w:ascii="Calibri" w:eastAsia="Times New Roman" w:hAnsi="Calibri" w:cs="Calibri"/>
+                <w:color w:val="000000"/>
+              </w:rPr>
+              <w:t xml:space="preserve"> an effect deviates from zero in its given direction.</w:t>
+            </w:r>
+          </w:p>
+        </w:tc>
+      </w:tr>
+    </w:tbl>
+    <w:p>
+      <w:pPr>
+        <w:rPr>
+          <w:b/>
+        </w:rPr>
+      </w:pPr>
+    </w:p>
+    <w:p>
+      <w:r>
+        <w:rPr>
+          <w:b/>
+        </w:rPr>
+        <w:t xml:space="preserve">Figure 1. </w:t>
+      </w:r>
+      <w:r>
+        <w:t>Significant two-way interaction between movie and levels of standardised authoritarianism when predicting change in prejudice. Error bands are 95% credible intervals.</w:t>
+      </w:r>
+    </w:p>
+    <w:p>
+      <w:pPr>
+        <w:rPr>
+          <w:b/>
+        </w:rPr>
+      </w:pPr>
+      <w:r>
         <w:rPr>
           <w:noProof/>
         </w:rPr>
+        <w:lastRenderedPageBreak/>
         <w:drawing>
           <wp:anchor distT="0" distB="0" distL="114300" distR="114300" simplePos="0" relativeHeight="251658240" behindDoc="0" locked="0" layoutInCell="1" allowOverlap="1" wp14:anchorId="57B2FD84" wp14:editId="08B48E05">
             <wp:simplePos x="0" y="0"/>
@@ -154,6 +2383,17 @@
           </wp:anchor>
         </w:drawing>
       </w:r>
+      <w:r>
+        <w:rPr>
+          <w:b/>
+        </w:rPr>
+        <w:t>Discussion</w:t>
+      </w:r>
+    </w:p>
+    <w:p>
+      <w:r>
+        <w:t>…</w:t>
+      </w:r>
     </w:p>
     <w:p>
       <w:r>
@@ -173,6 +2413,199 @@
         </w:rPr>
         <w:lastRenderedPageBreak/>
         <w:t>References</w:t>
+      </w:r>
+    </w:p>
+    <w:p>
+      <w:pPr>
+        <w:pStyle w:val="Bibliography"/>
+        <w:rPr>
+          <w:rFonts w:ascii="Calibri" w:hAnsi="Calibri" w:cs="Calibri"/>
+        </w:rPr>
+      </w:pPr>
+      <w:r>
+        <w:rPr>
+          <w:b/>
+        </w:rPr>
+        <w:fldChar w:fldCharType="begin"/>
+      </w:r>
+      <w:r>
+        <w:rPr>
+          <w:b/>
+        </w:rPr>
+        <w:instrText xml:space="preserve"> ADDIN ZOTERO_BIBL {"uncited":[],"omitted":[],"custom":[]} CSL_BIBLIOGRAPHY </w:instrText>
+      </w:r>
+      <w:r>
+        <w:rPr>
+          <w:b/>
+        </w:rPr>
+        <w:fldChar w:fldCharType="separate"/>
+      </w:r>
+      <w:proofErr w:type="spellStart"/>
+      <w:r>
+        <w:rPr>
+          <w:rFonts w:ascii="Calibri" w:hAnsi="Calibri" w:cs="Calibri"/>
+        </w:rPr>
+        <w:t>Bizumic</w:t>
+      </w:r>
+      <w:proofErr w:type="spellEnd"/>
+      <w:r>
+        <w:rPr>
+          <w:rFonts w:ascii="Calibri" w:hAnsi="Calibri" w:cs="Calibri"/>
+        </w:rPr>
+        <w:t xml:space="preserve">, B., &amp; </w:t>
+      </w:r>
+      <w:proofErr w:type="spellStart"/>
+      <w:r>
+        <w:rPr>
+          <w:rFonts w:ascii="Calibri" w:hAnsi="Calibri" w:cs="Calibri"/>
+        </w:rPr>
+        <w:t>Duckitt</w:t>
+      </w:r>
+      <w:proofErr w:type="spellEnd"/>
+      <w:r>
+        <w:rPr>
+          <w:rFonts w:ascii="Calibri" w:hAnsi="Calibri" w:cs="Calibri"/>
+        </w:rPr>
+        <w:t xml:space="preserve">, J. (2018). Investigating Right Wing Authoritarianism with a Very Short Authoritarianism scale. </w:t>
+      </w:r>
+      <w:r>
+        <w:rPr>
+          <w:rFonts w:ascii="Calibri" w:hAnsi="Calibri" w:cs="Calibri"/>
+          <w:i/>
+          <w:iCs/>
+        </w:rPr>
+        <w:t>Journal of Social and Political Psychology</w:t>
+      </w:r>
+      <w:r>
+        <w:rPr>
+          <w:rFonts w:ascii="Calibri" w:hAnsi="Calibri" w:cs="Calibri"/>
+        </w:rPr>
+        <w:t xml:space="preserve">, </w:t>
+      </w:r>
+      <w:r>
+        <w:rPr>
+          <w:rFonts w:ascii="Calibri" w:hAnsi="Calibri" w:cs="Calibri"/>
+          <w:i/>
+          <w:iCs/>
+        </w:rPr>
+        <w:t>6</w:t>
+      </w:r>
+      <w:r>
+        <w:rPr>
+          <w:rFonts w:ascii="Calibri" w:hAnsi="Calibri" w:cs="Calibri"/>
+        </w:rPr>
+        <w:t>(1), 129–150. https://doi.org/10.5964/jspp.v6i1.835</w:t>
+      </w:r>
+    </w:p>
+    <w:p>
+      <w:pPr>
+        <w:pStyle w:val="Bibliography"/>
+        <w:rPr>
+          <w:rFonts w:ascii="Calibri" w:hAnsi="Calibri" w:cs="Calibri"/>
+        </w:rPr>
+      </w:pPr>
+      <w:r>
+        <w:rPr>
+          <w:rFonts w:ascii="Calibri" w:hAnsi="Calibri" w:cs="Calibri"/>
+        </w:rPr>
+        <w:t xml:space="preserve">Davis, M. H. (1983). Measuring individual differences in empathy: Evidence for a multidimensional approach. </w:t>
+      </w:r>
+      <w:r>
+        <w:rPr>
+          <w:rFonts w:ascii="Calibri" w:hAnsi="Calibri" w:cs="Calibri"/>
+          <w:i/>
+          <w:iCs/>
+        </w:rPr>
+        <w:t>Journal of Personality and Social Psychology</w:t>
+      </w:r>
+      <w:r>
+        <w:rPr>
+          <w:rFonts w:ascii="Calibri" w:hAnsi="Calibri" w:cs="Calibri"/>
+        </w:rPr>
+        <w:t xml:space="preserve">, </w:t>
+      </w:r>
+      <w:r>
+        <w:rPr>
+          <w:rFonts w:ascii="Calibri" w:hAnsi="Calibri" w:cs="Calibri"/>
+          <w:i/>
+          <w:iCs/>
+        </w:rPr>
+        <w:t>44</w:t>
+      </w:r>
+      <w:r>
+        <w:rPr>
+          <w:rFonts w:ascii="Calibri" w:hAnsi="Calibri" w:cs="Calibri"/>
+        </w:rPr>
+        <w:t>(1), 113–126. https://doi.org/10.1037/0022-3514.44.1.113</w:t>
+      </w:r>
+    </w:p>
+    <w:p>
+      <w:pPr>
+        <w:pStyle w:val="Bibliography"/>
+        <w:rPr>
+          <w:rFonts w:ascii="Calibri" w:hAnsi="Calibri" w:cs="Calibri"/>
+        </w:rPr>
+      </w:pPr>
+      <w:r>
+        <w:rPr>
+          <w:rFonts w:ascii="Calibri" w:hAnsi="Calibri" w:cs="Calibri"/>
+        </w:rPr>
+        <w:t xml:space="preserve">Kenny, A., </w:t>
+      </w:r>
+      <w:proofErr w:type="spellStart"/>
+      <w:r>
+        <w:rPr>
+          <w:rFonts w:ascii="Calibri" w:hAnsi="Calibri" w:cs="Calibri"/>
+        </w:rPr>
+        <w:t>Bizumic</w:t>
+      </w:r>
+      <w:proofErr w:type="spellEnd"/>
+      <w:r>
+        <w:rPr>
+          <w:rFonts w:ascii="Calibri" w:hAnsi="Calibri" w:cs="Calibri"/>
+        </w:rPr>
+        <w:t xml:space="preserve">, B., &amp; Griffiths, K. M. (2018). The Prejudice towards People with Mental Illness (PPMI) scale: Structure and validity. </w:t>
+      </w:r>
+      <w:r>
+        <w:rPr>
+          <w:rFonts w:ascii="Calibri" w:hAnsi="Calibri" w:cs="Calibri"/>
+          <w:i/>
+          <w:iCs/>
+        </w:rPr>
+        <w:t>BMC Psychiatry</w:t>
+      </w:r>
+      <w:r>
+        <w:rPr>
+          <w:rFonts w:ascii="Calibri" w:hAnsi="Calibri" w:cs="Calibri"/>
+        </w:rPr>
+        <w:t xml:space="preserve">, </w:t>
+      </w:r>
+      <w:r>
+        <w:rPr>
+          <w:rFonts w:ascii="Calibri" w:hAnsi="Calibri" w:cs="Calibri"/>
+          <w:i/>
+          <w:iCs/>
+        </w:rPr>
+        <w:t>18</w:t>
+      </w:r>
+      <w:r>
+        <w:rPr>
+          <w:rFonts w:ascii="Calibri" w:hAnsi="Calibri" w:cs="Calibri"/>
+        </w:rPr>
+        <w:t>.</w:t>
+      </w:r>
+    </w:p>
+    <w:p>
+      <w:pPr>
+        <w:rPr>
+          <w:b/>
+        </w:rPr>
+      </w:pPr>
+      <w:r>
+        <w:rPr>
+          <w:b/>
+        </w:rPr>
+        <w:fldChar w:fldCharType="end"/>
       </w:r>
     </w:p>
     <w:sectPr>
@@ -187,7 +2620,7 @@
 
 <file path=word/comments.xml><?xml version="1.0" encoding="utf-8"?>
 <w:comments xmlns:wpc="http://schemas.microsoft.com/office/word/2010/wordprocessingCanvas" xmlns:cx="http://schemas.microsoft.com/office/drawing/2014/chartex" xmlns:cx1="http://schemas.microsoft.com/office/drawing/2015/9/8/chartex" xmlns:cx2="http://schemas.microsoft.com/office/drawing/2015/10/21/chartex" xmlns:cx3="http://schemas.microsoft.com/office/drawing/2016/5/9/chartex" xmlns:cx4="http://schemas.microsoft.com/office/drawing/2016/5/10/chartex" xmlns:cx5="http://schemas.microsoft.com/office/drawing/2016/5/11/chartex" xmlns:cx6="http://schemas.microsoft.com/office/drawing/2016/5/12/chartex" xmlns:cx7="http://schemas.microsoft.com/office/drawing/2016/5/13/chartex" xmlns:cx8="http://schemas.microsoft.com/office/drawing/2016/5/14/chartex" xmlns:mc="http://schemas.openxmlformats.org/markup-compatibility/2006" xmlns:aink="http://schemas.microsoft.com/office/drawing/2016/ink" xmlns:am3d="http://schemas.microsoft.com/office/drawing/2017/model3d" xmlns:o="urn:schemas-microsoft-com:office:office" xmlns:r="http://schemas.openxmlformats.org/officeDocument/2006/relationships" xmlns:m="http://schemas.openxmlformats.org/officeDocument/2006/math" xmlns:v="urn:schemas-microsoft-com:vml" xmlns:wp14="http://schemas.microsoft.com/office/word/2010/wordprocessingDrawing" xmlns:wp="http://schemas.openxmlformats.org/drawingml/2006/wordprocessingDrawing" xmlns:w10="urn:schemas-microsoft-com:office:word" xmlns:w="http://schemas.openxmlformats.org/wordprocessingml/2006/main" xmlns:w14="http://schemas.microsoft.com/office/word/2010/wordml" xmlns:w15="http://schemas.microsoft.com/office/word/2012/wordml" xmlns:w16cid="http://schemas.microsoft.com/office/word/2016/wordml/cid" xmlns:w16se="http://schemas.microsoft.com/office/word/2015/wordml/symex" xmlns:wpg="http://schemas.microsoft.com/office/word/2010/wordprocessingGroup" xmlns:wpi="http://schemas.microsoft.com/office/word/2010/wordprocessingInk" xmlns:wne="http://schemas.microsoft.com/office/word/2006/wordml" xmlns:wps="http://schemas.microsoft.com/office/word/2010/wordprocessingShape" mc:Ignorable="w14 w15 w16se w16cid wp14">
-  <w:comment w:id="1" w:author="Taylor Winter" w:date="2019-12-13T23:07:00Z" w:initials="TW">
+  <w:comment w:id="0" w:author="Taylor Winter" w:date="2019-12-14T00:00:00Z" w:initials="TW">
     <w:p>
       <w:pPr>
         <w:pStyle w:val="CommentText"/>
@@ -199,7 +2632,28 @@
         <w:annotationRef/>
       </w:r>
       <w:r>
-        <w:t>Cite scales here?</w:t>
+        <w:t>Currently at 217 words out of 600.</w:t>
+      </w:r>
+    </w:p>
+    <w:p>
+      <w:pPr>
+        <w:pStyle w:val="CommentText"/>
+      </w:pPr>
+      <w:r>
+        <w:t>Using 3 out of 6 refs.</w:t>
+      </w:r>
+    </w:p>
+    <w:p>
+      <w:pPr>
+        <w:pStyle w:val="CommentText"/>
+      </w:pPr>
+    </w:p>
+    <w:p>
+      <w:pPr>
+        <w:pStyle w:val="CommentText"/>
+      </w:pPr>
+      <w:r>
+        <w:t>Headings are to help with structure but likely cut them later.</w:t>
       </w:r>
     </w:p>
   </w:comment>
@@ -208,13 +2662,13 @@
 
 <file path=word/commentsExtended.xml><?xml version="1.0" encoding="utf-8"?>
 <w15:commentsEx xmlns:wpc="http://schemas.microsoft.com/office/word/2010/wordprocessingCanvas" xmlns:cx="http://schemas.microsoft.com/office/drawing/2014/chartex" xmlns:cx1="http://schemas.microsoft.com/office/drawing/2015/9/8/chartex" xmlns:cx2="http://schemas.microsoft.com/office/drawing/2015/10/21/chartex" xmlns:cx3="http://schemas.microsoft.com/office/drawing/2016/5/9/chartex" xmlns:cx4="http://schemas.microsoft.com/office/drawing/2016/5/10/chartex" xmlns:cx5="http://schemas.microsoft.com/office/drawing/2016/5/11/chartex" xmlns:cx6="http://schemas.microsoft.com/office/drawing/2016/5/12/chartex" xmlns:cx7="http://schemas.microsoft.com/office/drawing/2016/5/13/chartex" xmlns:cx8="http://schemas.microsoft.com/office/drawing/2016/5/14/chartex" xmlns:mc="http://schemas.openxmlformats.org/markup-compatibility/2006" xmlns:aink="http://schemas.microsoft.com/office/drawing/2016/ink" xmlns:am3d="http://schemas.microsoft.com/office/drawing/2017/model3d" xmlns:o="urn:schemas-microsoft-com:office:office" xmlns:r="http://schemas.openxmlformats.org/officeDocument/2006/relationships" xmlns:m="http://schemas.openxmlformats.org/officeDocument/2006/math" xmlns:v="urn:schemas-microsoft-com:vml" xmlns:wp14="http://schemas.microsoft.com/office/word/2010/wordprocessingDrawing" xmlns:wp="http://schemas.openxmlformats.org/drawingml/2006/wordprocessingDrawing" xmlns:w10="urn:schemas-microsoft-com:office:word" xmlns:w="http://schemas.openxmlformats.org/wordprocessingml/2006/main" xmlns:w14="http://schemas.microsoft.com/office/word/2010/wordml" xmlns:w15="http://schemas.microsoft.com/office/word/2012/wordml" xmlns:w16cid="http://schemas.microsoft.com/office/word/2016/wordml/cid" xmlns:w16se="http://schemas.microsoft.com/office/word/2015/wordml/symex" xmlns:wpg="http://schemas.microsoft.com/office/word/2010/wordprocessingGroup" xmlns:wpi="http://schemas.microsoft.com/office/word/2010/wordprocessingInk" xmlns:wne="http://schemas.microsoft.com/office/word/2006/wordml" xmlns:wps="http://schemas.microsoft.com/office/word/2010/wordprocessingShape" mc:Ignorable="w14 w15 w16se w16cid wp14">
-  <w15:commentEx w15:paraId="4AB8E88E" w15:done="0"/>
+  <w15:commentEx w15:paraId="7200C81D" w15:done="0"/>
 </w15:commentsEx>
 </file>
 
 <file path=word/commentsIds.xml><?xml version="1.0" encoding="utf-8"?>
 <w16cid:commentsIds xmlns:wpc="http://schemas.microsoft.com/office/word/2010/wordprocessingCanvas" xmlns:cx="http://schemas.microsoft.com/office/drawing/2014/chartex" xmlns:cx1="http://schemas.microsoft.com/office/drawing/2015/9/8/chartex" xmlns:cx2="http://schemas.microsoft.com/office/drawing/2015/10/21/chartex" xmlns:cx3="http://schemas.microsoft.com/office/drawing/2016/5/9/chartex" xmlns:cx4="http://schemas.microsoft.com/office/drawing/2016/5/10/chartex" xmlns:cx5="http://schemas.microsoft.com/office/drawing/2016/5/11/chartex" xmlns:cx6="http://schemas.microsoft.com/office/drawing/2016/5/12/chartex" xmlns:cx7="http://schemas.microsoft.com/office/drawing/2016/5/13/chartex" xmlns:cx8="http://schemas.microsoft.com/office/drawing/2016/5/14/chartex" xmlns:mc="http://schemas.openxmlformats.org/markup-compatibility/2006" xmlns:aink="http://schemas.microsoft.com/office/drawing/2016/ink" xmlns:am3d="http://schemas.microsoft.com/office/drawing/2017/model3d" xmlns:o="urn:schemas-microsoft-com:office:office" xmlns:r="http://schemas.openxmlformats.org/officeDocument/2006/relationships" xmlns:m="http://schemas.openxmlformats.org/officeDocument/2006/math" xmlns:v="urn:schemas-microsoft-com:vml" xmlns:wp14="http://schemas.microsoft.com/office/word/2010/wordprocessingDrawing" xmlns:wp="http://schemas.openxmlformats.org/drawingml/2006/wordprocessingDrawing" xmlns:w10="urn:schemas-microsoft-com:office:word" xmlns:w="http://schemas.openxmlformats.org/wordprocessingml/2006/main" xmlns:w14="http://schemas.microsoft.com/office/word/2010/wordml" xmlns:w15="http://schemas.microsoft.com/office/word/2012/wordml" xmlns:w16cid="http://schemas.microsoft.com/office/word/2016/wordml/cid" xmlns:w16se="http://schemas.microsoft.com/office/word/2015/wordml/symex" xmlns:wpg="http://schemas.microsoft.com/office/word/2010/wordprocessingGroup" xmlns:wpi="http://schemas.microsoft.com/office/word/2010/wordprocessingInk" xmlns:wne="http://schemas.microsoft.com/office/word/2006/wordml" xmlns:wps="http://schemas.microsoft.com/office/word/2010/wordprocessingShape" mc:Ignorable="w14 w15 w16se w16cid wp14">
-  <w16cid:commentId w16cid:paraId="4AB8E88E" w16cid:durableId="219E984C"/>
+  <w16cid:commentId w16cid:paraId="7200C81D" w16cid:durableId="219EA4A2"/>
 </w16cid:commentsIds>
 </file>
 
@@ -627,7 +3081,6 @@
   <w:style w:type="character" w:default="1" w:styleId="DefaultParagraphFont">
     <w:name w:val="Default Paragraph Font"/>
     <w:uiPriority w:val="1"/>
-    <w:semiHidden/>
     <w:unhideWhenUsed/>
   </w:style>
   <w:style w:type="table" w:default="1" w:styleId="TableNormal">
@@ -748,6 +3201,18 @@
       <w:sz w:val="20"/>
       <w:szCs w:val="20"/>
     </w:rPr>
+  </w:style>
+  <w:style w:type="paragraph" w:styleId="Bibliography">
+    <w:name w:val="Bibliography"/>
+    <w:basedOn w:val="Normal"/>
+    <w:next w:val="Normal"/>
+    <w:uiPriority w:val="37"/>
+    <w:unhideWhenUsed/>
+    <w:rsid w:val="00421D07"/>
+    <w:pPr>
+      <w:spacing w:after="0" w:line="480" w:lineRule="auto"/>
+      <w:ind w:left="720" w:hanging="720"/>
+    </w:pPr>
   </w:style>
 </w:styles>
 </file>

</xml_diff>

<commit_message>
Removed empathy. Included ethnicity in demographic breakdown.Updated manuscript with changes.
</commit_message>
<xml_diff>
--- a/manuscripts/jokerStudyJama_20191213.docx
+++ b/manuscripts/jokerStudyJama_20191213.docx
@@ -26,19 +26,6 @@
       </w:r>
     </w:p>
     <w:p>
-      <w:pPr>
-        <w:rPr>
-          <w:b/>
-        </w:rPr>
-      </w:pPr>
-      <w:r>
-        <w:rPr>
-          <w:b/>
-        </w:rPr>
-        <w:t>Introduction</w:t>
-      </w:r>
-    </w:p>
-    <w:p>
       <w:r>
         <w:t>…</w:t>
       </w:r>
@@ -67,18 +54,18 @@
         <w:t xml:space="preserve">a community sample of </w:t>
       </w:r>
       <w:r>
-        <w:t>163 participants attend</w:t>
+        <w:t>163 participants attend the viewing</w:t>
+      </w:r>
+      <w:r>
+        <w:t xml:space="preserve"> and complete both pre- and post- movie surveys, none of whom reported seeing either movie previously. Participants were then randomly assigned to a theatre with 80 (49 female) viewing Joker and 84 (53 female) viewing Terminator</w:t>
+      </w:r>
+      <w:r>
+        <w:t>. In both groups, the av</w:t>
       </w:r>
       <w:bookmarkStart w:id="1" w:name="_GoBack"/>
       <w:bookmarkEnd w:id="1"/>
       <w:r>
-        <w:t xml:space="preserve"> the viewing</w:t>
-      </w:r>
-      <w:r>
-        <w:t xml:space="preserve"> and complete both pre- and post- movie surveys, none of whom reported seeing either movie previously. Participants were then randomly assigned to a theatre with 80 (49 female) viewing Joker and 84 (53 female) viewing Terminator</w:t>
-      </w:r>
-      <w:r>
-        <w:t>. In both groups, the average age was 30 years old and there was a representative mix of ethnicities. In the pre-movie survey, participants reported demographics and a baseline level of prejudice. Directly after viewing the movie, participants completed the post-movie survey, reporting levels of prejudice</w:t>
+        <w:t>erage age was 30 years old and there was a representative mix of ethnicities. In the pre-movie survey, participants reported demographics and a baseline level of prejudice. Directly after viewing the movie, participants completed the post-movie survey, reporting levels of prejudice</w:t>
       </w:r>
       <w:r>
         <w:t xml:space="preserve"> </w:t>
@@ -96,79 +83,13 @@
         <w:rPr>
           <w:rFonts w:ascii="Calibri" w:hAnsi="Calibri" w:cs="Calibri"/>
         </w:rPr>
-        <w:t xml:space="preserve">(Kenny, </w:t>
-      </w:r>
-      <w:proofErr w:type="spellStart"/>
-      <w:r>
-        <w:rPr>
-          <w:rFonts w:ascii="Calibri" w:hAnsi="Calibri" w:cs="Calibri"/>
-        </w:rPr>
-        <w:t>Bizumic</w:t>
-      </w:r>
-      <w:proofErr w:type="spellEnd"/>
-      <w:r>
-        <w:rPr>
-          <w:rFonts w:ascii="Calibri" w:hAnsi="Calibri" w:cs="Calibri"/>
-        </w:rPr>
-        <w:t>, &amp; Griffiths, 2018)</w:t>
+        <w:t>(Kenny, Bizumic, &amp; Griffiths, 2018)</w:t>
       </w:r>
       <w:r>
         <w:fldChar w:fldCharType="end"/>
       </w:r>
       <w:r>
-        <w:t>, empathy</w:t>
-      </w:r>
-      <w:r>
-        <w:t xml:space="preserve"> </w:t>
-      </w:r>
-      <w:r>
-        <w:fldChar w:fldCharType="begin"/>
-      </w:r>
-      <w:r>
-        <w:instrText xml:space="preserve"> ADDIN ZOTERO_ITEM CSL_CITATION {"citationID":"IvlbErs3","properties":{"formattedCitation":"(Bizumic &amp; Duckitt, 2018)","plainCitation":"(Bizumic &amp; Duckitt, 2018)","noteIndex":0},"citationItems":[{"id":322,"uris":["http://zotero.org/users/4722711/items/AY7SF2AI"],"uri":["http://zotero.org/users/4722711/items/AY7SF2AI"],"itemData":{"id":322,"type":"article-journal","abstract":"Authoritarianism has been an important explanatory concept for more than 60 years and a powerful predictor of social, political, and intergroup attitudes and behaviour. An important impediment to research on authoritarianism has been the length of the measures available, particularly with the contemporary emphasis on the need for social research to use larger, more representative samples and measure multiple constructs across multiple domains. We therefore developed a six-item Very Short Authoritarianism (VSA) scale that equally represented the three content subdimensions and two directions of wording of Altemeyer’s widely used Right Wing Authoritarianism (RWA) scale. Over four samples (N = 1,601) from three countries the VSA scale showed satisfactory internal consistency and the expected hierarchical factor structure with three primary factors loading on a single higher-order factor. Additionally, the scale predicted variables such as nationalism, ethnocentrism, political orientation, political party/candidate support, attitudes towards ingroups or outgroups and anti-minority bias at moderate to strong levels with effects very close to those obtained for much longer established measures of RWA (including Altemeyer’s scale). The VSA scale also showed clearly better reliability and validity than a short measure of authoritarian parental values that has been used to measure authoritarianism. (PsycINFO Database Record (c) 2019 APA, all rights reserved)","container-title":"Journal of Social and Political Psychology","DOI":"10.5964/jspp.v6i1.835","ISSN":"2195-3325(Electronic)","issue":"1","page":"129-150","source":"APA PsycNET","title":"Investigating Right Wing Authoritarianism with a Very Short Authoritarianism scale","volume":"6","author":[{"family":"Bizumic","given":"Boris"},{"family":"Duckitt","given":"John"}],"issued":{"date-parts":[["2018"]]}}}],"schema":"https://github.com/citation-style-language/schema/raw/master/csl-citation.json"} </w:instrText>
-      </w:r>
-      <w:r>
-        <w:fldChar w:fldCharType="separate"/>
-      </w:r>
-      <w:r>
-        <w:rPr>
-          <w:rFonts w:ascii="Calibri" w:hAnsi="Calibri" w:cs="Calibri"/>
-        </w:rPr>
-        <w:t>(</w:t>
-      </w:r>
-      <w:proofErr w:type="spellStart"/>
-      <w:r>
-        <w:rPr>
-          <w:rFonts w:ascii="Calibri" w:hAnsi="Calibri" w:cs="Calibri"/>
-        </w:rPr>
-        <w:t>Bizumic</w:t>
-      </w:r>
-      <w:proofErr w:type="spellEnd"/>
-      <w:r>
-        <w:rPr>
-          <w:rFonts w:ascii="Calibri" w:hAnsi="Calibri" w:cs="Calibri"/>
-        </w:rPr>
-        <w:t xml:space="preserve"> &amp; </w:t>
-      </w:r>
-      <w:proofErr w:type="spellStart"/>
-      <w:r>
-        <w:rPr>
-          <w:rFonts w:ascii="Calibri" w:hAnsi="Calibri" w:cs="Calibri"/>
-        </w:rPr>
-        <w:t>Duckitt</w:t>
-      </w:r>
-      <w:proofErr w:type="spellEnd"/>
-      <w:r>
-        <w:rPr>
-          <w:rFonts w:ascii="Calibri" w:hAnsi="Calibri" w:cs="Calibri"/>
-        </w:rPr>
-        <w:t>, 2018)</w:t>
-      </w:r>
-      <w:r>
-        <w:fldChar w:fldCharType="end"/>
-      </w:r>
-      <w:r>
-        <w:t xml:space="preserve">, and authoritarianism </w:t>
+        <w:t xml:space="preserve"> and authoritarianism </w:t>
       </w:r>
       <w:r>
         <w:fldChar w:fldCharType="begin"/>
@@ -259,11 +180,9 @@
       <w:r>
         <w:t xml:space="preserve"> Summary of lagged </w:t>
       </w:r>
-      <w:proofErr w:type="spellStart"/>
-      <w:r>
-        <w:t>Baysian</w:t>
-      </w:r>
-      <w:proofErr w:type="spellEnd"/>
+      <w:r>
+        <w:t>Bayesian</w:t>
+      </w:r>
       <w:r>
         <w:t xml:space="preserve"> regression analysis on change in prejudice after watching Joker.</w:t>
       </w:r>
@@ -271,7 +190,6 @@
     <w:tbl>
       <w:tblPr>
         <w:tblW w:w="8949" w:type="dxa"/>
-        <w:jc w:val="center"/>
         <w:tblLook w:val="04A0" w:firstRow="1" w:lastRow="0" w:firstColumn="1" w:lastColumn="0" w:noHBand="0" w:noVBand="1"/>
       </w:tblPr>
       <w:tblGrid>
@@ -279,12 +197,11 @@
         <w:gridCol w:w="1155"/>
         <w:gridCol w:w="1149"/>
         <w:gridCol w:w="1162"/>
-        <w:gridCol w:w="1184"/>
+        <w:gridCol w:w="1155"/>
       </w:tblGrid>
       <w:tr>
         <w:trPr>
           <w:trHeight w:val="300"/>
-          <w:jc w:val="center"/>
         </w:trPr>
         <w:tc>
           <w:tcPr>
@@ -353,7 +270,7 @@
             <w:tcW w:w="2311" w:type="dxa"/>
             <w:gridSpan w:val="2"/>
             <w:tcBorders>
-              <w:top w:val="nil"/>
+              <w:top w:val="single" w:sz="4" w:space="0" w:color="auto"/>
               <w:left w:val="nil"/>
               <w:bottom w:val="single" w:sz="4" w:space="0" w:color="auto"/>
               <w:right w:val="nil"/>
@@ -416,7 +333,6 @@
       <w:tr>
         <w:trPr>
           <w:trHeight w:val="300"/>
-          <w:jc w:val="center"/>
         </w:trPr>
         <w:tc>
           <w:tcPr>
@@ -573,7 +489,7 @@
                 <w:rFonts w:ascii="Calibri" w:eastAsia="Times New Roman" w:hAnsi="Calibri" w:cs="Calibri"/>
                 <w:color w:val="000000"/>
               </w:rPr>
-              <w:t>Probability</w:t>
+              <w:t>PP</w:t>
             </w:r>
           </w:p>
         </w:tc>
@@ -581,7 +497,6 @@
       <w:tr>
         <w:trPr>
           <w:trHeight w:val="300"/>
-          <w:jc w:val="center"/>
         </w:trPr>
         <w:tc>
           <w:tcPr>
@@ -642,7 +557,7 @@
                 <w:rFonts w:ascii="Calibri" w:eastAsia="Times New Roman" w:hAnsi="Calibri" w:cs="Calibri"/>
                 <w:color w:val="000000"/>
               </w:rPr>
-              <w:t>0.34</w:t>
+              <w:t>0.05</w:t>
             </w:r>
           </w:p>
         </w:tc>
@@ -674,7 +589,7 @@
                 <w:rFonts w:ascii="Calibri" w:eastAsia="Times New Roman" w:hAnsi="Calibri" w:cs="Calibri"/>
                 <w:color w:val="000000"/>
               </w:rPr>
-              <w:t>0.16</w:t>
+              <w:t>-0.13</w:t>
             </w:r>
           </w:p>
         </w:tc>
@@ -706,7 +621,7 @@
                 <w:rFonts w:ascii="Calibri" w:eastAsia="Times New Roman" w:hAnsi="Calibri" w:cs="Calibri"/>
                 <w:color w:val="000000"/>
               </w:rPr>
-              <w:t>0.53</w:t>
+              <w:t>0.23</w:t>
             </w:r>
           </w:p>
         </w:tc>
@@ -738,7 +653,7 @@
                 <w:rFonts w:ascii="Calibri" w:eastAsia="Times New Roman" w:hAnsi="Calibri" w:cs="Calibri"/>
                 <w:color w:val="000000"/>
               </w:rPr>
-              <w:t>100.0%</w:t>
+              <w:t>72.9%</w:t>
             </w:r>
           </w:p>
         </w:tc>
@@ -746,7 +661,6 @@
       <w:tr>
         <w:trPr>
           <w:trHeight w:val="300"/>
-          <w:jc w:val="center"/>
         </w:trPr>
         <w:tc>
           <w:tcPr>
@@ -807,7 +721,7 @@
                 <w:rFonts w:ascii="Calibri" w:eastAsia="Times New Roman" w:hAnsi="Calibri" w:cs="Calibri"/>
                 <w:color w:val="000000"/>
               </w:rPr>
-              <w:t>0.85</w:t>
+              <w:t>0.88</w:t>
             </w:r>
           </w:p>
         </w:tc>
@@ -839,7 +753,7 @@
                 <w:rFonts w:ascii="Calibri" w:eastAsia="Times New Roman" w:hAnsi="Calibri" w:cs="Calibri"/>
                 <w:color w:val="000000"/>
               </w:rPr>
-              <w:t>0.73</w:t>
+              <w:t>0.77</w:t>
             </w:r>
           </w:p>
         </w:tc>
@@ -871,7 +785,7 @@
                 <w:rFonts w:ascii="Calibri" w:eastAsia="Times New Roman" w:hAnsi="Calibri" w:cs="Calibri"/>
                 <w:color w:val="000000"/>
               </w:rPr>
-              <w:t>0.97</w:t>
+              <w:t>1.00</w:t>
             </w:r>
           </w:p>
         </w:tc>
@@ -911,7 +825,6 @@
       <w:tr>
         <w:trPr>
           <w:trHeight w:val="300"/>
-          <w:jc w:val="center"/>
         </w:trPr>
         <w:tc>
           <w:tcPr>
@@ -1004,7 +917,7 @@
                 <w:rFonts w:ascii="Calibri" w:eastAsia="Times New Roman" w:hAnsi="Calibri" w:cs="Calibri"/>
                 <w:color w:val="000000"/>
               </w:rPr>
-              <w:t>-0.08</w:t>
+              <w:t>-0.09</w:t>
             </w:r>
           </w:p>
         </w:tc>
@@ -1068,7 +981,7 @@
                 <w:rFonts w:ascii="Calibri" w:eastAsia="Times New Roman" w:hAnsi="Calibri" w:cs="Calibri"/>
                 <w:color w:val="000000"/>
               </w:rPr>
-              <w:t>58.9%</w:t>
+              <w:t>56.3%</w:t>
             </w:r>
           </w:p>
         </w:tc>
@@ -1076,7 +989,6 @@
       <w:tr>
         <w:trPr>
           <w:trHeight w:val="300"/>
-          <w:jc w:val="center"/>
         </w:trPr>
         <w:tc>
           <w:tcPr>
@@ -1137,7 +1049,7 @@
                 <w:rFonts w:ascii="Calibri" w:eastAsia="Times New Roman" w:hAnsi="Calibri" w:cs="Calibri"/>
                 <w:color w:val="000000"/>
               </w:rPr>
-              <w:t>0.06</w:t>
+              <w:t>0.01</w:t>
             </w:r>
           </w:p>
         </w:tc>
@@ -1169,7 +1081,7 @@
                 <w:rFonts w:ascii="Calibri" w:eastAsia="Times New Roman" w:hAnsi="Calibri" w:cs="Calibri"/>
                 <w:color w:val="000000"/>
               </w:rPr>
-              <w:t>-0.13</w:t>
+              <w:t>-0.18</w:t>
             </w:r>
           </w:p>
         </w:tc>
@@ -1201,7 +1113,7 @@
                 <w:rFonts w:ascii="Calibri" w:eastAsia="Times New Roman" w:hAnsi="Calibri" w:cs="Calibri"/>
                 <w:color w:val="000000"/>
               </w:rPr>
-              <w:t>0.25</w:t>
+              <w:t>0.20</w:t>
             </w:r>
           </w:p>
         </w:tc>
@@ -1233,7 +1145,7 @@
                 <w:rFonts w:ascii="Calibri" w:eastAsia="Times New Roman" w:hAnsi="Calibri" w:cs="Calibri"/>
                 <w:color w:val="000000"/>
               </w:rPr>
-              <w:t>75.2%</w:t>
+              <w:t>54.6%</w:t>
             </w:r>
           </w:p>
         </w:tc>
@@ -1241,7 +1153,6 @@
       <w:tr>
         <w:trPr>
           <w:trHeight w:val="300"/>
-          <w:jc w:val="center"/>
         </w:trPr>
         <w:tc>
           <w:tcPr>
@@ -1302,7 +1213,7 @@
                 <w:rFonts w:ascii="Calibri" w:eastAsia="Times New Roman" w:hAnsi="Calibri" w:cs="Calibri"/>
                 <w:color w:val="000000"/>
               </w:rPr>
-              <w:t>-0.08</w:t>
+              <w:t>-0.09</w:t>
             </w:r>
           </w:p>
         </w:tc>
@@ -1334,7 +1245,7 @@
                 <w:rFonts w:ascii="Calibri" w:eastAsia="Times New Roman" w:hAnsi="Calibri" w:cs="Calibri"/>
                 <w:color w:val="000000"/>
               </w:rPr>
-              <w:t>-0.31</w:t>
+              <w:t>-0.32</w:t>
             </w:r>
           </w:p>
         </w:tc>
@@ -1366,7 +1277,7 @@
                 <w:rFonts w:ascii="Calibri" w:eastAsia="Times New Roman" w:hAnsi="Calibri" w:cs="Calibri"/>
                 <w:color w:val="000000"/>
               </w:rPr>
-              <w:t>0.13</w:t>
+              <w:t>0.12</w:t>
             </w:r>
           </w:p>
         </w:tc>
@@ -1398,7 +1309,7 @@
                 <w:rFonts w:ascii="Calibri" w:eastAsia="Times New Roman" w:hAnsi="Calibri" w:cs="Calibri"/>
                 <w:color w:val="000000"/>
               </w:rPr>
-              <w:t>80.5%</w:t>
+              <w:t>83.5%</w:t>
             </w:r>
           </w:p>
         </w:tc>
@@ -1406,7 +1317,6 @@
       <w:tr>
         <w:trPr>
           <w:trHeight w:val="300"/>
-          <w:jc w:val="center"/>
         </w:trPr>
         <w:tc>
           <w:tcPr>
@@ -1467,7 +1377,7 @@
                 <w:rFonts w:ascii="Calibri" w:eastAsia="Times New Roman" w:hAnsi="Calibri" w:cs="Calibri"/>
                 <w:color w:val="000000"/>
               </w:rPr>
-              <w:t>-0.34</w:t>
+              <w:t>0.32</w:t>
             </w:r>
           </w:p>
         </w:tc>
@@ -1499,7 +1409,7 @@
                 <w:rFonts w:ascii="Calibri" w:eastAsia="Times New Roman" w:hAnsi="Calibri" w:cs="Calibri"/>
                 <w:color w:val="000000"/>
               </w:rPr>
-              <w:t>-0.50</w:t>
+              <w:t>0.16</w:t>
             </w:r>
           </w:p>
         </w:tc>
@@ -1531,7 +1441,7 @@
                 <w:rFonts w:ascii="Calibri" w:eastAsia="Times New Roman" w:hAnsi="Calibri" w:cs="Calibri"/>
                 <w:color w:val="000000"/>
               </w:rPr>
-              <w:t>-0.18</w:t>
+              <w:t>0.49</w:t>
             </w:r>
           </w:p>
         </w:tc>
@@ -1571,7 +1481,6 @@
       <w:tr>
         <w:trPr>
           <w:trHeight w:val="300"/>
-          <w:jc w:val="center"/>
         </w:trPr>
         <w:tc>
           <w:tcPr>
@@ -1600,7 +1509,7 @@
                 <w:rFonts w:ascii="Calibri" w:eastAsia="Times New Roman" w:hAnsi="Calibri" w:cs="Calibri"/>
                 <w:color w:val="000000"/>
               </w:rPr>
-              <w:t>Empathy</w:t>
+              <w:t>Authoritarianism</w:t>
             </w:r>
           </w:p>
         </w:tc>
@@ -1632,7 +1541,7 @@
                 <w:rFonts w:ascii="Calibri" w:eastAsia="Times New Roman" w:hAnsi="Calibri" w:cs="Calibri"/>
                 <w:color w:val="000000"/>
               </w:rPr>
-              <w:t>-0.08</w:t>
+              <w:t>0.08</w:t>
             </w:r>
           </w:p>
         </w:tc>
@@ -1664,7 +1573,7 @@
                 <w:rFonts w:ascii="Calibri" w:eastAsia="Times New Roman" w:hAnsi="Calibri" w:cs="Calibri"/>
                 <w:color w:val="000000"/>
               </w:rPr>
-              <w:t>-0.21</w:t>
+              <w:t>-0.05</w:t>
             </w:r>
           </w:p>
         </w:tc>
@@ -1696,7 +1605,7 @@
                 <w:rFonts w:ascii="Calibri" w:eastAsia="Times New Roman" w:hAnsi="Calibri" w:cs="Calibri"/>
                 <w:color w:val="000000"/>
               </w:rPr>
-              <w:t>0.06</w:t>
+              <w:t>0.21</w:t>
             </w:r>
           </w:p>
         </w:tc>
@@ -1728,7 +1637,7 @@
                 <w:rFonts w:ascii="Calibri" w:eastAsia="Times New Roman" w:hAnsi="Calibri" w:cs="Calibri"/>
                 <w:color w:val="000000"/>
               </w:rPr>
-              <w:t>89.8%</w:t>
+              <w:t>91.2%</w:t>
             </w:r>
           </w:p>
         </w:tc>
@@ -1736,7 +1645,6 @@
       <w:tr>
         <w:trPr>
           <w:trHeight w:val="300"/>
-          <w:jc w:val="center"/>
         </w:trPr>
         <w:tc>
           <w:tcPr>
@@ -1744,28 +1652,28 @@
             <w:tcBorders>
               <w:top w:val="nil"/>
               <w:left w:val="nil"/>
-              <w:bottom w:val="nil"/>
-              <w:right w:val="nil"/>
-            </w:tcBorders>
-            <w:shd w:val="clear" w:color="auto" w:fill="auto"/>
-            <w:noWrap/>
-            <w:vAlign w:val="bottom"/>
-            <w:hideMark/>
-          </w:tcPr>
-          <w:p>
-            <w:pPr>
-              <w:spacing w:after="0" w:line="240" w:lineRule="auto"/>
-              <w:rPr>
-                <w:rFonts w:ascii="Calibri" w:eastAsia="Times New Roman" w:hAnsi="Calibri" w:cs="Calibri"/>
-                <w:color w:val="000000"/>
-              </w:rPr>
-            </w:pPr>
-            <w:r>
-              <w:rPr>
-                <w:rFonts w:ascii="Calibri" w:eastAsia="Times New Roman" w:hAnsi="Calibri" w:cs="Calibri"/>
-                <w:color w:val="000000"/>
-              </w:rPr>
-              <w:t>Authoritarianism</w:t>
+              <w:bottom w:val="single" w:sz="4" w:space="0" w:color="auto"/>
+              <w:right w:val="nil"/>
+            </w:tcBorders>
+            <w:shd w:val="clear" w:color="auto" w:fill="auto"/>
+            <w:noWrap/>
+            <w:vAlign w:val="bottom"/>
+            <w:hideMark/>
+          </w:tcPr>
+          <w:p>
+            <w:pPr>
+              <w:spacing w:after="0" w:line="240" w:lineRule="auto"/>
+              <w:rPr>
+                <w:rFonts w:ascii="Calibri" w:eastAsia="Times New Roman" w:hAnsi="Calibri" w:cs="Calibri"/>
+                <w:color w:val="000000"/>
+              </w:rPr>
+            </w:pPr>
+            <w:r>
+              <w:rPr>
+                <w:rFonts w:ascii="Calibri" w:eastAsia="Times New Roman" w:hAnsi="Calibri" w:cs="Calibri"/>
+                <w:color w:val="000000"/>
+              </w:rPr>
+              <w:t>Movie (Terminator) * Authoritarianism</w:t>
             </w:r>
           </w:p>
         </w:tc>
@@ -1775,29 +1683,29 @@
             <w:tcBorders>
               <w:top w:val="nil"/>
               <w:left w:val="nil"/>
-              <w:bottom w:val="nil"/>
-              <w:right w:val="nil"/>
-            </w:tcBorders>
-            <w:shd w:val="clear" w:color="auto" w:fill="auto"/>
-            <w:noWrap/>
-            <w:vAlign w:val="bottom"/>
-            <w:hideMark/>
-          </w:tcPr>
-          <w:p>
-            <w:pPr>
-              <w:spacing w:after="0" w:line="240" w:lineRule="auto"/>
-              <w:jc w:val="center"/>
-              <w:rPr>
-                <w:rFonts w:ascii="Calibri" w:eastAsia="Times New Roman" w:hAnsi="Calibri" w:cs="Calibri"/>
-                <w:color w:val="000000"/>
-              </w:rPr>
-            </w:pPr>
-            <w:r>
-              <w:rPr>
-                <w:rFonts w:ascii="Calibri" w:eastAsia="Times New Roman" w:hAnsi="Calibri" w:cs="Calibri"/>
-                <w:color w:val="000000"/>
-              </w:rPr>
-              <w:t>0.22</w:t>
+              <w:bottom w:val="single" w:sz="4" w:space="0" w:color="auto"/>
+              <w:right w:val="nil"/>
+            </w:tcBorders>
+            <w:shd w:val="clear" w:color="auto" w:fill="auto"/>
+            <w:noWrap/>
+            <w:vAlign w:val="bottom"/>
+            <w:hideMark/>
+          </w:tcPr>
+          <w:p>
+            <w:pPr>
+              <w:spacing w:after="0" w:line="240" w:lineRule="auto"/>
+              <w:jc w:val="center"/>
+              <w:rPr>
+                <w:rFonts w:ascii="Calibri" w:eastAsia="Times New Roman" w:hAnsi="Calibri" w:cs="Calibri"/>
+                <w:color w:val="000000"/>
+              </w:rPr>
+            </w:pPr>
+            <w:r>
+              <w:rPr>
+                <w:rFonts w:ascii="Calibri" w:eastAsia="Times New Roman" w:hAnsi="Calibri" w:cs="Calibri"/>
+                <w:color w:val="000000"/>
+              </w:rPr>
+              <w:t>0.12</w:t>
             </w:r>
           </w:p>
         </w:tc>
@@ -1807,29 +1715,29 @@
             <w:tcBorders>
               <w:top w:val="nil"/>
               <w:left w:val="nil"/>
-              <w:bottom w:val="nil"/>
-              <w:right w:val="nil"/>
-            </w:tcBorders>
-            <w:shd w:val="clear" w:color="auto" w:fill="auto"/>
-            <w:noWrap/>
-            <w:vAlign w:val="bottom"/>
-            <w:hideMark/>
-          </w:tcPr>
-          <w:p>
-            <w:pPr>
-              <w:spacing w:after="0" w:line="240" w:lineRule="auto"/>
-              <w:jc w:val="center"/>
-              <w:rPr>
-                <w:rFonts w:ascii="Calibri" w:eastAsia="Times New Roman" w:hAnsi="Calibri" w:cs="Calibri"/>
-                <w:color w:val="000000"/>
-              </w:rPr>
-            </w:pPr>
-            <w:r>
-              <w:rPr>
-                <w:rFonts w:ascii="Calibri" w:eastAsia="Times New Roman" w:hAnsi="Calibri" w:cs="Calibri"/>
-                <w:color w:val="000000"/>
-              </w:rPr>
-              <w:t>0.07</w:t>
+              <w:bottom w:val="single" w:sz="4" w:space="0" w:color="auto"/>
+              <w:right w:val="nil"/>
+            </w:tcBorders>
+            <w:shd w:val="clear" w:color="auto" w:fill="auto"/>
+            <w:noWrap/>
+            <w:vAlign w:val="bottom"/>
+            <w:hideMark/>
+          </w:tcPr>
+          <w:p>
+            <w:pPr>
+              <w:spacing w:after="0" w:line="240" w:lineRule="auto"/>
+              <w:jc w:val="center"/>
+              <w:rPr>
+                <w:rFonts w:ascii="Calibri" w:eastAsia="Times New Roman" w:hAnsi="Calibri" w:cs="Calibri"/>
+                <w:color w:val="000000"/>
+              </w:rPr>
+            </w:pPr>
+            <w:r>
+              <w:rPr>
+                <w:rFonts w:ascii="Calibri" w:eastAsia="Times New Roman" w:hAnsi="Calibri" w:cs="Calibri"/>
+                <w:color w:val="000000"/>
+              </w:rPr>
+              <w:t>-0.06</w:t>
             </w:r>
           </w:p>
         </w:tc>
@@ -1839,29 +1747,29 @@
             <w:tcBorders>
               <w:top w:val="nil"/>
               <w:left w:val="nil"/>
-              <w:bottom w:val="nil"/>
-              <w:right w:val="nil"/>
-            </w:tcBorders>
-            <w:shd w:val="clear" w:color="auto" w:fill="auto"/>
-            <w:noWrap/>
-            <w:vAlign w:val="bottom"/>
-            <w:hideMark/>
-          </w:tcPr>
-          <w:p>
-            <w:pPr>
-              <w:spacing w:after="0" w:line="240" w:lineRule="auto"/>
-              <w:jc w:val="center"/>
-              <w:rPr>
-                <w:rFonts w:ascii="Calibri" w:eastAsia="Times New Roman" w:hAnsi="Calibri" w:cs="Calibri"/>
-                <w:color w:val="000000"/>
-              </w:rPr>
-            </w:pPr>
-            <w:r>
-              <w:rPr>
-                <w:rFonts w:ascii="Calibri" w:eastAsia="Times New Roman" w:hAnsi="Calibri" w:cs="Calibri"/>
-                <w:color w:val="000000"/>
-              </w:rPr>
-              <w:t>0.37</w:t>
+              <w:bottom w:val="single" w:sz="4" w:space="0" w:color="auto"/>
+              <w:right w:val="nil"/>
+            </w:tcBorders>
+            <w:shd w:val="clear" w:color="auto" w:fill="auto"/>
+            <w:noWrap/>
+            <w:vAlign w:val="bottom"/>
+            <w:hideMark/>
+          </w:tcPr>
+          <w:p>
+            <w:pPr>
+              <w:spacing w:after="0" w:line="240" w:lineRule="auto"/>
+              <w:jc w:val="center"/>
+              <w:rPr>
+                <w:rFonts w:ascii="Calibri" w:eastAsia="Times New Roman" w:hAnsi="Calibri" w:cs="Calibri"/>
+                <w:color w:val="000000"/>
+              </w:rPr>
+            </w:pPr>
+            <w:r>
+              <w:rPr>
+                <w:rFonts w:ascii="Calibri" w:eastAsia="Times New Roman" w:hAnsi="Calibri" w:cs="Calibri"/>
+                <w:color w:val="000000"/>
+              </w:rPr>
+              <w:t>0.30</w:t>
             </w:r>
           </w:p>
         </w:tc>
@@ -1871,29 +1779,29 @@
             <w:tcBorders>
               <w:top w:val="nil"/>
               <w:left w:val="nil"/>
-              <w:bottom w:val="nil"/>
-              <w:right w:val="nil"/>
-            </w:tcBorders>
-            <w:shd w:val="clear" w:color="auto" w:fill="auto"/>
-            <w:noWrap/>
-            <w:vAlign w:val="bottom"/>
-            <w:hideMark/>
-          </w:tcPr>
-          <w:p>
-            <w:pPr>
-              <w:spacing w:after="0" w:line="240" w:lineRule="auto"/>
-              <w:jc w:val="center"/>
-              <w:rPr>
-                <w:rFonts w:ascii="Calibri" w:eastAsia="Times New Roman" w:hAnsi="Calibri" w:cs="Calibri"/>
-                <w:color w:val="000000"/>
-              </w:rPr>
-            </w:pPr>
-            <w:r>
-              <w:rPr>
-                <w:rFonts w:ascii="Calibri" w:eastAsia="Times New Roman" w:hAnsi="Calibri" w:cs="Calibri"/>
-                <w:color w:val="000000"/>
-              </w:rPr>
-              <w:t>100.0%</w:t>
+              <w:bottom w:val="single" w:sz="4" w:space="0" w:color="auto"/>
+              <w:right w:val="nil"/>
+            </w:tcBorders>
+            <w:shd w:val="clear" w:color="auto" w:fill="auto"/>
+            <w:noWrap/>
+            <w:vAlign w:val="bottom"/>
+            <w:hideMark/>
+          </w:tcPr>
+          <w:p>
+            <w:pPr>
+              <w:spacing w:after="0" w:line="240" w:lineRule="auto"/>
+              <w:jc w:val="center"/>
+              <w:rPr>
+                <w:rFonts w:ascii="Calibri" w:eastAsia="Times New Roman" w:hAnsi="Calibri" w:cs="Calibri"/>
+                <w:color w:val="000000"/>
+              </w:rPr>
+            </w:pPr>
+            <w:r>
+              <w:rPr>
+                <w:rFonts w:ascii="Calibri" w:eastAsia="Times New Roman" w:hAnsi="Calibri" w:cs="Calibri"/>
+                <w:color w:val="000000"/>
+              </w:rPr>
+              <w:t>96.8%</w:t>
             </w:r>
           </w:p>
         </w:tc>
@@ -1901,337 +1809,6 @@
       <w:tr>
         <w:trPr>
           <w:trHeight w:val="300"/>
-          <w:jc w:val="center"/>
-        </w:trPr>
-        <w:tc>
-          <w:tcPr>
-            <w:tcW w:w="4328" w:type="dxa"/>
-            <w:tcBorders>
-              <w:top w:val="nil"/>
-              <w:left w:val="nil"/>
-              <w:bottom w:val="nil"/>
-              <w:right w:val="nil"/>
-            </w:tcBorders>
-            <w:shd w:val="clear" w:color="auto" w:fill="auto"/>
-            <w:noWrap/>
-            <w:vAlign w:val="bottom"/>
-            <w:hideMark/>
-          </w:tcPr>
-          <w:p>
-            <w:pPr>
-              <w:spacing w:after="0" w:line="240" w:lineRule="auto"/>
-              <w:rPr>
-                <w:rFonts w:ascii="Calibri" w:eastAsia="Times New Roman" w:hAnsi="Calibri" w:cs="Calibri"/>
-                <w:color w:val="000000"/>
-              </w:rPr>
-            </w:pPr>
-            <w:r>
-              <w:rPr>
-                <w:rFonts w:ascii="Calibri" w:eastAsia="Times New Roman" w:hAnsi="Calibri" w:cs="Calibri"/>
-                <w:color w:val="000000"/>
-              </w:rPr>
-              <w:t>Movie (Terminator) * Empathy</w:t>
-            </w:r>
-          </w:p>
-        </w:tc>
-        <w:tc>
-          <w:tcPr>
-            <w:tcW w:w="1155" w:type="dxa"/>
-            <w:tcBorders>
-              <w:top w:val="nil"/>
-              <w:left w:val="nil"/>
-              <w:bottom w:val="nil"/>
-              <w:right w:val="nil"/>
-            </w:tcBorders>
-            <w:shd w:val="clear" w:color="auto" w:fill="auto"/>
-            <w:noWrap/>
-            <w:vAlign w:val="bottom"/>
-            <w:hideMark/>
-          </w:tcPr>
-          <w:p>
-            <w:pPr>
-              <w:spacing w:after="0" w:line="240" w:lineRule="auto"/>
-              <w:jc w:val="center"/>
-              <w:rPr>
-                <w:rFonts w:ascii="Calibri" w:eastAsia="Times New Roman" w:hAnsi="Calibri" w:cs="Calibri"/>
-                <w:color w:val="000000"/>
-              </w:rPr>
-            </w:pPr>
-            <w:r>
-              <w:rPr>
-                <w:rFonts w:ascii="Calibri" w:eastAsia="Times New Roman" w:hAnsi="Calibri" w:cs="Calibri"/>
-                <w:color w:val="000000"/>
-              </w:rPr>
-              <w:t>-0.02</w:t>
-            </w:r>
-          </w:p>
-        </w:tc>
-        <w:tc>
-          <w:tcPr>
-            <w:tcW w:w="1149" w:type="dxa"/>
-            <w:tcBorders>
-              <w:top w:val="nil"/>
-              <w:left w:val="nil"/>
-              <w:bottom w:val="nil"/>
-              <w:right w:val="nil"/>
-            </w:tcBorders>
-            <w:shd w:val="clear" w:color="auto" w:fill="auto"/>
-            <w:noWrap/>
-            <w:vAlign w:val="bottom"/>
-            <w:hideMark/>
-          </w:tcPr>
-          <w:p>
-            <w:pPr>
-              <w:spacing w:after="0" w:line="240" w:lineRule="auto"/>
-              <w:jc w:val="center"/>
-              <w:rPr>
-                <w:rFonts w:ascii="Calibri" w:eastAsia="Times New Roman" w:hAnsi="Calibri" w:cs="Calibri"/>
-                <w:color w:val="000000"/>
-              </w:rPr>
-            </w:pPr>
-            <w:r>
-              <w:rPr>
-                <w:rFonts w:ascii="Calibri" w:eastAsia="Times New Roman" w:hAnsi="Calibri" w:cs="Calibri"/>
-                <w:color w:val="000000"/>
-              </w:rPr>
-              <w:t>-0.21</w:t>
-            </w:r>
-          </w:p>
-        </w:tc>
-        <w:tc>
-          <w:tcPr>
-            <w:tcW w:w="1162" w:type="dxa"/>
-            <w:tcBorders>
-              <w:top w:val="nil"/>
-              <w:left w:val="nil"/>
-              <w:bottom w:val="nil"/>
-              <w:right w:val="nil"/>
-            </w:tcBorders>
-            <w:shd w:val="clear" w:color="auto" w:fill="auto"/>
-            <w:noWrap/>
-            <w:vAlign w:val="bottom"/>
-            <w:hideMark/>
-          </w:tcPr>
-          <w:p>
-            <w:pPr>
-              <w:spacing w:after="0" w:line="240" w:lineRule="auto"/>
-              <w:jc w:val="center"/>
-              <w:rPr>
-                <w:rFonts w:ascii="Calibri" w:eastAsia="Times New Roman" w:hAnsi="Calibri" w:cs="Calibri"/>
-                <w:color w:val="000000"/>
-              </w:rPr>
-            </w:pPr>
-            <w:r>
-              <w:rPr>
-                <w:rFonts w:ascii="Calibri" w:eastAsia="Times New Roman" w:hAnsi="Calibri" w:cs="Calibri"/>
-                <w:color w:val="000000"/>
-              </w:rPr>
-              <w:t>0.17</w:t>
-            </w:r>
-          </w:p>
-        </w:tc>
-        <w:tc>
-          <w:tcPr>
-            <w:tcW w:w="1155" w:type="dxa"/>
-            <w:tcBorders>
-              <w:top w:val="nil"/>
-              <w:left w:val="nil"/>
-              <w:bottom w:val="nil"/>
-              <w:right w:val="nil"/>
-            </w:tcBorders>
-            <w:shd w:val="clear" w:color="auto" w:fill="auto"/>
-            <w:noWrap/>
-            <w:vAlign w:val="bottom"/>
-            <w:hideMark/>
-          </w:tcPr>
-          <w:p>
-            <w:pPr>
-              <w:spacing w:after="0" w:line="240" w:lineRule="auto"/>
-              <w:jc w:val="center"/>
-              <w:rPr>
-                <w:rFonts w:ascii="Calibri" w:eastAsia="Times New Roman" w:hAnsi="Calibri" w:cs="Calibri"/>
-                <w:color w:val="000000"/>
-              </w:rPr>
-            </w:pPr>
-            <w:r>
-              <w:rPr>
-                <w:rFonts w:ascii="Calibri" w:eastAsia="Times New Roman" w:hAnsi="Calibri" w:cs="Calibri"/>
-                <w:color w:val="000000"/>
-              </w:rPr>
-              <w:t>60.0%</w:t>
-            </w:r>
-          </w:p>
-        </w:tc>
-      </w:tr>
-      <w:tr>
-        <w:trPr>
-          <w:trHeight w:val="300"/>
-          <w:jc w:val="center"/>
-        </w:trPr>
-        <w:tc>
-          <w:tcPr>
-            <w:tcW w:w="4328" w:type="dxa"/>
-            <w:tcBorders>
-              <w:top w:val="nil"/>
-              <w:left w:val="nil"/>
-              <w:bottom w:val="single" w:sz="4" w:space="0" w:color="auto"/>
-              <w:right w:val="nil"/>
-            </w:tcBorders>
-            <w:shd w:val="clear" w:color="auto" w:fill="auto"/>
-            <w:noWrap/>
-            <w:vAlign w:val="bottom"/>
-            <w:hideMark/>
-          </w:tcPr>
-          <w:p>
-            <w:pPr>
-              <w:spacing w:after="0" w:line="240" w:lineRule="auto"/>
-              <w:rPr>
-                <w:rFonts w:ascii="Calibri" w:eastAsia="Times New Roman" w:hAnsi="Calibri" w:cs="Calibri"/>
-                <w:color w:val="000000"/>
-              </w:rPr>
-            </w:pPr>
-            <w:r>
-              <w:rPr>
-                <w:rFonts w:ascii="Calibri" w:eastAsia="Times New Roman" w:hAnsi="Calibri" w:cs="Calibri"/>
-                <w:color w:val="000000"/>
-              </w:rPr>
-              <w:t>Movie (Terminator) * Authoritarianism</w:t>
-            </w:r>
-          </w:p>
-        </w:tc>
-        <w:tc>
-          <w:tcPr>
-            <w:tcW w:w="1155" w:type="dxa"/>
-            <w:tcBorders>
-              <w:top w:val="nil"/>
-              <w:left w:val="nil"/>
-              <w:bottom w:val="single" w:sz="4" w:space="0" w:color="auto"/>
-              <w:right w:val="nil"/>
-            </w:tcBorders>
-            <w:shd w:val="clear" w:color="auto" w:fill="auto"/>
-            <w:noWrap/>
-            <w:vAlign w:val="bottom"/>
-            <w:hideMark/>
-          </w:tcPr>
-          <w:p>
-            <w:pPr>
-              <w:spacing w:after="0" w:line="240" w:lineRule="auto"/>
-              <w:jc w:val="center"/>
-              <w:rPr>
-                <w:rFonts w:ascii="Calibri" w:eastAsia="Times New Roman" w:hAnsi="Calibri" w:cs="Calibri"/>
-                <w:color w:val="000000"/>
-              </w:rPr>
-            </w:pPr>
-            <w:r>
-              <w:rPr>
-                <w:rFonts w:ascii="Calibri" w:eastAsia="Times New Roman" w:hAnsi="Calibri" w:cs="Calibri"/>
-                <w:color w:val="000000"/>
-              </w:rPr>
-              <w:t>-0.13</w:t>
-            </w:r>
-          </w:p>
-        </w:tc>
-        <w:tc>
-          <w:tcPr>
-            <w:tcW w:w="1149" w:type="dxa"/>
-            <w:tcBorders>
-              <w:top w:val="nil"/>
-              <w:left w:val="nil"/>
-              <w:bottom w:val="single" w:sz="4" w:space="0" w:color="auto"/>
-              <w:right w:val="nil"/>
-            </w:tcBorders>
-            <w:shd w:val="clear" w:color="auto" w:fill="auto"/>
-            <w:noWrap/>
-            <w:vAlign w:val="bottom"/>
-            <w:hideMark/>
-          </w:tcPr>
-          <w:p>
-            <w:pPr>
-              <w:spacing w:after="0" w:line="240" w:lineRule="auto"/>
-              <w:jc w:val="center"/>
-              <w:rPr>
-                <w:rFonts w:ascii="Calibri" w:eastAsia="Times New Roman" w:hAnsi="Calibri" w:cs="Calibri"/>
-                <w:color w:val="000000"/>
-              </w:rPr>
-            </w:pPr>
-            <w:r>
-              <w:rPr>
-                <w:rFonts w:ascii="Calibri" w:eastAsia="Times New Roman" w:hAnsi="Calibri" w:cs="Calibri"/>
-                <w:color w:val="000000"/>
-              </w:rPr>
-              <w:t>-0.30</w:t>
-            </w:r>
-          </w:p>
-        </w:tc>
-        <w:tc>
-          <w:tcPr>
-            <w:tcW w:w="1162" w:type="dxa"/>
-            <w:tcBorders>
-              <w:top w:val="nil"/>
-              <w:left w:val="nil"/>
-              <w:bottom w:val="single" w:sz="4" w:space="0" w:color="auto"/>
-              <w:right w:val="nil"/>
-            </w:tcBorders>
-            <w:shd w:val="clear" w:color="auto" w:fill="auto"/>
-            <w:noWrap/>
-            <w:vAlign w:val="bottom"/>
-            <w:hideMark/>
-          </w:tcPr>
-          <w:p>
-            <w:pPr>
-              <w:spacing w:after="0" w:line="240" w:lineRule="auto"/>
-              <w:jc w:val="center"/>
-              <w:rPr>
-                <w:rFonts w:ascii="Calibri" w:eastAsia="Times New Roman" w:hAnsi="Calibri" w:cs="Calibri"/>
-                <w:color w:val="000000"/>
-              </w:rPr>
-            </w:pPr>
-            <w:r>
-              <w:rPr>
-                <w:rFonts w:ascii="Calibri" w:eastAsia="Times New Roman" w:hAnsi="Calibri" w:cs="Calibri"/>
-                <w:color w:val="000000"/>
-              </w:rPr>
-              <w:t>0.06</w:t>
-            </w:r>
-          </w:p>
-        </w:tc>
-        <w:tc>
-          <w:tcPr>
-            <w:tcW w:w="1155" w:type="dxa"/>
-            <w:tcBorders>
-              <w:top w:val="nil"/>
-              <w:left w:val="nil"/>
-              <w:bottom w:val="single" w:sz="4" w:space="0" w:color="auto"/>
-              <w:right w:val="nil"/>
-            </w:tcBorders>
-            <w:shd w:val="clear" w:color="auto" w:fill="auto"/>
-            <w:noWrap/>
-            <w:vAlign w:val="bottom"/>
-            <w:hideMark/>
-          </w:tcPr>
-          <w:p>
-            <w:pPr>
-              <w:spacing w:after="0" w:line="240" w:lineRule="auto"/>
-              <w:jc w:val="center"/>
-              <w:rPr>
-                <w:rFonts w:ascii="Calibri" w:eastAsia="Times New Roman" w:hAnsi="Calibri" w:cs="Calibri"/>
-                <w:color w:val="000000"/>
-              </w:rPr>
-            </w:pPr>
-            <w:r>
-              <w:rPr>
-                <w:rFonts w:ascii="Calibri" w:eastAsia="Times New Roman" w:hAnsi="Calibri" w:cs="Calibri"/>
-                <w:color w:val="000000"/>
-              </w:rPr>
-              <w:t>96.9%</w:t>
-            </w:r>
-          </w:p>
-        </w:tc>
-      </w:tr>
-      <w:tr>
-        <w:trPr>
-          <w:trHeight w:val="300"/>
-          <w:jc w:val="center"/>
         </w:trPr>
         <w:tc>
           <w:tcPr>
@@ -2261,35 +1838,7 @@
                 <w:rFonts w:ascii="Calibri" w:eastAsia="Times New Roman" w:hAnsi="Calibri" w:cs="Calibri"/>
                 <w:color w:val="000000"/>
               </w:rPr>
-              <w:t xml:space="preserve">NB: </w:t>
-            </w:r>
-            <w:r>
-              <w:rPr>
-                <w:rFonts w:ascii="Calibri" w:eastAsia="Times New Roman" w:hAnsi="Calibri" w:cs="Calibri"/>
-                <w:color w:val="000000"/>
-              </w:rPr>
-              <w:t>Probability</w:t>
-            </w:r>
-            <w:r>
-              <w:rPr>
-                <w:rFonts w:ascii="Calibri" w:eastAsia="Times New Roman" w:hAnsi="Calibri" w:cs="Calibri"/>
-                <w:color w:val="000000"/>
-              </w:rPr>
-              <w:t xml:space="preserve"> is the posterior probability</w:t>
-            </w:r>
-            <w:r>
-              <w:rPr>
-                <w:rFonts w:ascii="Calibri" w:eastAsia="Times New Roman" w:hAnsi="Calibri" w:cs="Calibri"/>
-                <w:color w:val="000000"/>
-              </w:rPr>
-              <w:t xml:space="preserve"> that</w:t>
-            </w:r>
-            <w:r>
-              <w:rPr>
-                <w:rFonts w:ascii="Calibri" w:eastAsia="Times New Roman" w:hAnsi="Calibri" w:cs="Calibri"/>
-                <w:color w:val="000000"/>
-              </w:rPr>
-              <w:t xml:space="preserve"> an effect deviates from zero in its given direction.</w:t>
+              <w:t>NB: PP is the posterior probability, the probability an effect deviates from zero in its given direction.</w:t>
             </w:r>
           </w:p>
         </w:tc>
@@ -2440,33 +1989,11 @@
         </w:rPr>
         <w:fldChar w:fldCharType="separate"/>
       </w:r>
-      <w:proofErr w:type="spellStart"/>
       <w:r>
         <w:rPr>
           <w:rFonts w:ascii="Calibri" w:hAnsi="Calibri" w:cs="Calibri"/>
         </w:rPr>
-        <w:t>Bizumic</w:t>
-      </w:r>
-      <w:proofErr w:type="spellEnd"/>
-      <w:r>
-        <w:rPr>
-          <w:rFonts w:ascii="Calibri" w:hAnsi="Calibri" w:cs="Calibri"/>
-        </w:rPr>
-        <w:t xml:space="preserve">, B., &amp; </w:t>
-      </w:r>
-      <w:proofErr w:type="spellStart"/>
-      <w:r>
-        <w:rPr>
-          <w:rFonts w:ascii="Calibri" w:hAnsi="Calibri" w:cs="Calibri"/>
-        </w:rPr>
-        <w:t>Duckitt</w:t>
-      </w:r>
-      <w:proofErr w:type="spellEnd"/>
-      <w:r>
-        <w:rPr>
-          <w:rFonts w:ascii="Calibri" w:hAnsi="Calibri" w:cs="Calibri"/>
-        </w:rPr>
-        <w:t xml:space="preserve">, J. (2018). Investigating Right Wing Authoritarianism with a Very Short Authoritarianism scale. </w:t>
+        <w:t xml:space="preserve">Bizumic, B., &amp; Duckitt, J. (2018). Investigating Right Wing Authoritarianism with a Very Short Authoritarianism scale. </w:t>
       </w:r>
       <w:r>
         <w:rPr>
@@ -2508,63 +2035,7 @@
         <w:rPr>
           <w:rFonts w:ascii="Calibri" w:hAnsi="Calibri" w:cs="Calibri"/>
         </w:rPr>
-        <w:t xml:space="preserve">Davis, M. H. (1983). Measuring individual differences in empathy: Evidence for a multidimensional approach. </w:t>
-      </w:r>
-      <w:r>
-        <w:rPr>
-          <w:rFonts w:ascii="Calibri" w:hAnsi="Calibri" w:cs="Calibri"/>
-          <w:i/>
-          <w:iCs/>
-        </w:rPr>
-        <w:t>Journal of Personality and Social Psychology</w:t>
-      </w:r>
-      <w:r>
-        <w:rPr>
-          <w:rFonts w:ascii="Calibri" w:hAnsi="Calibri" w:cs="Calibri"/>
-        </w:rPr>
-        <w:t xml:space="preserve">, </w:t>
-      </w:r>
-      <w:r>
-        <w:rPr>
-          <w:rFonts w:ascii="Calibri" w:hAnsi="Calibri" w:cs="Calibri"/>
-          <w:i/>
-          <w:iCs/>
-        </w:rPr>
-        <w:t>44</w:t>
-      </w:r>
-      <w:r>
-        <w:rPr>
-          <w:rFonts w:ascii="Calibri" w:hAnsi="Calibri" w:cs="Calibri"/>
-        </w:rPr>
-        <w:t>(1), 113–126. https://doi.org/10.1037/0022-3514.44.1.113</w:t>
-      </w:r>
-    </w:p>
-    <w:p>
-      <w:pPr>
-        <w:pStyle w:val="Bibliography"/>
-        <w:rPr>
-          <w:rFonts w:ascii="Calibri" w:hAnsi="Calibri" w:cs="Calibri"/>
-        </w:rPr>
-      </w:pPr>
-      <w:r>
-        <w:rPr>
-          <w:rFonts w:ascii="Calibri" w:hAnsi="Calibri" w:cs="Calibri"/>
-        </w:rPr>
-        <w:t xml:space="preserve">Kenny, A., </w:t>
-      </w:r>
-      <w:proofErr w:type="spellStart"/>
-      <w:r>
-        <w:rPr>
-          <w:rFonts w:ascii="Calibri" w:hAnsi="Calibri" w:cs="Calibri"/>
-        </w:rPr>
-        <w:t>Bizumic</w:t>
-      </w:r>
-      <w:proofErr w:type="spellEnd"/>
-      <w:r>
-        <w:rPr>
-          <w:rFonts w:ascii="Calibri" w:hAnsi="Calibri" w:cs="Calibri"/>
-        </w:rPr>
-        <w:t xml:space="preserve">, B., &amp; Griffiths, K. M. (2018). The Prejudice towards People with Mental Illness (PPMI) scale: Structure and validity. </w:t>
+        <w:t xml:space="preserve">Kenny, A., Bizumic, B., &amp; Griffiths, K. M. (2018). The Prejudice towards People with Mental Illness (PPMI) scale: Structure and validity. </w:t>
       </w:r>
       <w:r>
         <w:rPr>
@@ -3081,6 +2552,7 @@
   <w:style w:type="character" w:default="1" w:styleId="DefaultParagraphFont">
     <w:name w:val="Default Paragraph Font"/>
     <w:uiPriority w:val="1"/>
+    <w:semiHidden/>
     <w:unhideWhenUsed/>
   </w:style>
   <w:style w:type="table" w:default="1" w:styleId="TableNormal">

</xml_diff>